<commit_message>
EDA, snaive model, moving average model
</commit_message>
<xml_diff>
--- a/planning/Final Project Plan.docx
+++ b/planning/Final Project Plan.docx
@@ -41,13 +41,7 @@
         <w:t>Output:</w:t>
       </w:r>
       <w:r>
-        <w:t xml:space="preserve"> Prediction of weekly number of </w:t>
-      </w:r>
-      <w:r>
-        <w:t>laboratory-confirmed influenza detections</w:t>
-      </w:r>
-      <w:r>
-        <w:t xml:space="preserve"> for 4 weeks into the future</w:t>
+        <w:t xml:space="preserve"> Prediction of weekly number of laboratory-confirmed influenza detections for 4 weeks into the future</w:t>
       </w:r>
     </w:p>
     <w:p>
@@ -62,7 +56,67 @@
         <w:t xml:space="preserve"> </w:t>
       </w:r>
       <w:r>
-        <w:t>MAE, MAPE, RSME</w:t>
+        <w:t xml:space="preserve">MAE, </w:t>
+      </w:r>
+      <w:r>
+        <w:t>MSE</w:t>
+      </w:r>
+      <w:r>
+        <w:t>, RSME</w:t>
+      </w:r>
+    </w:p>
+    <w:p>
+      <w:hyperlink r:id="rId5" w:history="1">
+        <w:r>
+          <w:rPr>
+            <w:rStyle w:val="Hyperlink"/>
+          </w:rPr>
+          <w:t>https://towardsdatascience.com/time-series-forecast-error-metrics-you-should-know-cc88b8c67f27</w:t>
+        </w:r>
+      </w:hyperlink>
+    </w:p>
+    <w:p>
+      <w:r>
+        <w:t>Scale dependent means error metrics are expressed in the units of the underlying data</w:t>
+      </w:r>
+    </w:p>
+    <w:p>
+      <w:r>
+        <w:drawing>
+          <wp:inline distT="0" distB="0" distL="0" distR="0" wp14:anchorId="2FE2F137" wp14:editId="2A44E9B6">
+            <wp:extent cx="5943600" cy="2235835"/>
+            <wp:effectExtent l="0" t="0" r="0" b="0"/>
+            <wp:docPr id="1" name="Picture 1" descr="Diagram, timeline&#10;&#10;Description automatically generated"/>
+            <wp:cNvGraphicFramePr>
+              <a:graphicFrameLocks xmlns:a="http://schemas.openxmlformats.org/drawingml/2006/main" noChangeAspect="1"/>
+            </wp:cNvGraphicFramePr>
+            <a:graphic xmlns:a="http://schemas.openxmlformats.org/drawingml/2006/main">
+              <a:graphicData uri="http://schemas.openxmlformats.org/drawingml/2006/picture">
+                <pic:pic xmlns:pic="http://schemas.openxmlformats.org/drawingml/2006/picture">
+                  <pic:nvPicPr>
+                    <pic:cNvPr id="1" name="Picture 1" descr="Diagram, timeline&#10;&#10;Description automatically generated"/>
+                    <pic:cNvPicPr/>
+                  </pic:nvPicPr>
+                  <pic:blipFill>
+                    <a:blip r:embed="rId6"/>
+                    <a:stretch>
+                      <a:fillRect/>
+                    </a:stretch>
+                  </pic:blipFill>
+                  <pic:spPr>
+                    <a:xfrm>
+                      <a:off x="0" y="0"/>
+                      <a:ext cx="5943600" cy="2235835"/>
+                    </a:xfrm>
+                    <a:prstGeom prst="rect">
+                      <a:avLst/>
+                    </a:prstGeom>
+                  </pic:spPr>
+                </pic:pic>
+              </a:graphicData>
+            </a:graphic>
+          </wp:inline>
+        </w:drawing>
       </w:r>
     </w:p>
     <w:p>
@@ -138,10 +192,7 @@
         </w:numPr>
       </w:pPr>
       <w:r>
-        <w:t>C</w:t>
-      </w:r>
-      <w:r>
-        <w:t>hanges in laboratory testing practices may affect the comparability of data to previous weeks or previous seasons.</w:t>
+        <w:t>Changes in laboratory testing practices may affect the comparability of data to previous weeks or previous seasons.</w:t>
       </w:r>
     </w:p>
     <w:p>
@@ -154,6 +205,18 @@
       </w:pPr>
       <w:r>
         <w:t>Reach out to someone working in public health to see if these 32 laboratories have remained the same over the last 7 years</w:t>
+      </w:r>
+    </w:p>
+    <w:p>
+      <w:pPr>
+        <w:pStyle w:val="ListParagraph"/>
+        <w:numPr>
+          <w:ilvl w:val="1"/>
+          <w:numId w:val="5"/>
+        </w:numPr>
+      </w:pPr>
+      <w:r>
+        <w:t>Double check that flu testing continued throughout COVID</w:t>
       </w:r>
     </w:p>
     <w:p>
@@ -219,6 +282,7 @@
         </w:numPr>
       </w:pPr>
       <w:r>
+        <w:lastRenderedPageBreak/>
         <w:t>Annual health indicators from 2015-2021 (counts of Canadians meeting criteria for 27 different health indicators)</w:t>
       </w:r>
     </w:p>
@@ -231,12 +295,9 @@
         </w:numPr>
       </w:pPr>
       <w:r>
-        <w:t>N</w:t>
-      </w:r>
-      <w:r>
-        <w:t xml:space="preserve">ews article titles from the health section of CTV news from 4 weeks previous (try out </w:t>
-      </w:r>
-      <w:hyperlink r:id="rId5" w:anchor="what-does-smart-article-extractor-do" w:tgtFrame="_blank" w:tooltip="https://apify.com/lukaskrivka/article-extractor-smart#what-does-smart-article-extractor-do" w:history="1">
+        <w:t xml:space="preserve">News article titles from the health section of CTV news from 4 weeks previous (try out </w:t>
+      </w:r>
+      <w:hyperlink r:id="rId7" w:anchor="what-does-smart-article-extractor-do" w:tgtFrame="_blank" w:tooltip="https://apify.com/lukaskrivka/article-extractor-smart#what-does-smart-article-extractor-do" w:history="1">
         <w:r>
           <w:rPr>
             <w:rStyle w:val="Hyperlink"/>
@@ -251,6 +312,18 @@
       </w:r>
     </w:p>
     <w:p>
+      <w:pPr>
+        <w:pStyle w:val="ListParagraph"/>
+        <w:numPr>
+          <w:ilvl w:val="0"/>
+          <w:numId w:val="5"/>
+        </w:numPr>
+      </w:pPr>
+      <w:r>
+        <w:t>Add flu hospitalizations?</w:t>
+      </w:r>
+    </w:p>
+    <w:p>
       <w:r>
         <w:rPr>
           <w:b/>
@@ -265,10 +338,7 @@
         <w:t xml:space="preserve">weighted </w:t>
       </w:r>
       <w:r>
-        <w:t>moving average</w:t>
-      </w:r>
-      <w:r>
-        <w:t xml:space="preserve"> </w:t>
+        <w:t xml:space="preserve">moving average </w:t>
       </w:r>
     </w:p>
     <w:p>
@@ -294,10 +364,7 @@
         <w:t>:</w:t>
       </w:r>
       <w:r>
-        <w:t xml:space="preserve"> </w:t>
-      </w:r>
-      <w:r>
-        <w:t xml:space="preserve">Forecast using FB prophet </w:t>
+        <w:t xml:space="preserve"> Forecast using FB prophet </w:t>
       </w:r>
     </w:p>
     <w:p>
@@ -340,7 +407,7 @@
         </w:numPr>
       </w:pPr>
       <w:r>
-        <w:t xml:space="preserve">health indicator from previous year </w:t>
+        <w:t>Moving average of previous 2 weeks?</w:t>
       </w:r>
     </w:p>
     <w:p>
@@ -352,7 +419,10 @@
         </w:numPr>
       </w:pPr>
       <w:r>
-        <w:t xml:space="preserve">google trends for various symptom searches (fever, chills, headache, sore throat etc.) from 4 weeks previous </w:t>
+        <w:t>Same epi week last year</w:t>
+      </w:r>
+      <w:r>
+        <w:t xml:space="preserve"> – figure out how to deal with leap year</w:t>
       </w:r>
     </w:p>
     <w:p>
@@ -364,10 +434,33 @@
         </w:numPr>
       </w:pPr>
       <w:r>
-        <w:lastRenderedPageBreak/>
+        <w:t xml:space="preserve">health indicator from previous year </w:t>
+      </w:r>
+    </w:p>
+    <w:p>
+      <w:pPr>
+        <w:pStyle w:val="ListParagraph"/>
+        <w:numPr>
+          <w:ilvl w:val="0"/>
+          <w:numId w:val="4"/>
+        </w:numPr>
+      </w:pPr>
+      <w:r>
+        <w:t xml:space="preserve">google trends for various symptom searches (fever, chills, headache, sore throat etc.) from 4 weeks previous </w:t>
+      </w:r>
+    </w:p>
+    <w:p>
+      <w:pPr>
+        <w:pStyle w:val="ListParagraph"/>
+        <w:numPr>
+          <w:ilvl w:val="0"/>
+          <w:numId w:val="4"/>
+        </w:numPr>
+      </w:pPr>
+      <w:r>
         <w:t xml:space="preserve">use NLP to include news article titles from the health section of CTV news from 4 weeks previous (try out </w:t>
       </w:r>
-      <w:hyperlink r:id="rId6" w:anchor="what-does-smart-article-extractor-do" w:tgtFrame="_blank" w:tooltip="https://apify.com/lukaskrivka/article-extractor-smart#what-does-smart-article-extractor-do" w:history="1">
+      <w:hyperlink r:id="rId8" w:anchor="what-does-smart-article-extractor-do" w:tgtFrame="_blank" w:tooltip="https://apify.com/lukaskrivka/article-extractor-smart#what-does-smart-article-extractor-do" w:history="1">
         <w:r>
           <w:rPr>
             <w:rStyle w:val="Hyperlink"/>
@@ -427,95 +520,67 @@
           <w:b/>
           <w:bCs/>
         </w:rPr>
-        <w:t xml:space="preserve">Stage </w:t>
-      </w:r>
+        <w:t>Stage 5:</w:t>
+      </w:r>
+      <w:r>
+        <w:t xml:space="preserve"> </w:t>
+      </w:r>
+      <w:r>
+        <w:t>Implement online learning so</w:t>
+      </w:r>
+      <w:r>
+        <w:t xml:space="preserve"> that model can be retrained when new week's numbers come out</w:t>
+      </w:r>
+    </w:p>
+    <w:p>
+      <w:pPr>
+        <w:pStyle w:val="ListParagraph"/>
+        <w:numPr>
+          <w:ilvl w:val="0"/>
+          <w:numId w:val="7"/>
+        </w:numPr>
+      </w:pPr>
+      <w:proofErr w:type="spellStart"/>
+      <w:r>
+        <w:t>SGDRegressor</w:t>
+      </w:r>
+      <w:proofErr w:type="spellEnd"/>
+    </w:p>
+    <w:p>
+      <w:pPr>
+        <w:pStyle w:val="ListParagraph"/>
+        <w:numPr>
+          <w:ilvl w:val="0"/>
+          <w:numId w:val="7"/>
+        </w:numPr>
+      </w:pPr>
+      <w:proofErr w:type="spellStart"/>
+      <w:r>
+        <w:t>PassiveAggressiveRegressor</w:t>
+      </w:r>
+      <w:proofErr w:type="spellEnd"/>
+    </w:p>
+    <w:p>
+      <w:pPr>
+        <w:pStyle w:val="ListParagraph"/>
+        <w:numPr>
+          <w:ilvl w:val="0"/>
+          <w:numId w:val="7"/>
+        </w:numPr>
+      </w:pPr>
+      <w:proofErr w:type="spellStart"/>
+      <w:r>
+        <w:t>MLPRegressor</w:t>
+      </w:r>
+      <w:proofErr w:type="spellEnd"/>
+    </w:p>
+    <w:p>
       <w:r>
         <w:rPr>
           <w:b/>
           <w:bCs/>
         </w:rPr>
-        <w:t>5</w:t>
-      </w:r>
-      <w:r>
-        <w:rPr>
-          <w:b/>
-          <w:bCs/>
-        </w:rPr>
-        <w:t>:</w:t>
-      </w:r>
-      <w:r>
-        <w:t xml:space="preserve"> </w:t>
-      </w:r>
-      <w:r>
-        <w:t>Implement online learning so</w:t>
-      </w:r>
-      <w:r>
-        <w:t xml:space="preserve"> that model can be retrained when new week's numbers come out</w:t>
-      </w:r>
-    </w:p>
-    <w:p>
-      <w:pPr>
-        <w:pStyle w:val="ListParagraph"/>
-        <w:numPr>
-          <w:ilvl w:val="0"/>
-          <w:numId w:val="7"/>
-        </w:numPr>
-      </w:pPr>
-      <w:proofErr w:type="spellStart"/>
-      <w:r>
-        <w:t>SGDRegressor</w:t>
-      </w:r>
-      <w:proofErr w:type="spellEnd"/>
-    </w:p>
-    <w:p>
-      <w:pPr>
-        <w:pStyle w:val="ListParagraph"/>
-        <w:numPr>
-          <w:ilvl w:val="0"/>
-          <w:numId w:val="7"/>
-        </w:numPr>
-      </w:pPr>
-      <w:proofErr w:type="spellStart"/>
-      <w:r>
-        <w:t>PassiveAggressiveRegressor</w:t>
-      </w:r>
-      <w:proofErr w:type="spellEnd"/>
-    </w:p>
-    <w:p>
-      <w:pPr>
-        <w:pStyle w:val="ListParagraph"/>
-        <w:numPr>
-          <w:ilvl w:val="0"/>
-          <w:numId w:val="7"/>
-        </w:numPr>
-      </w:pPr>
-      <w:proofErr w:type="spellStart"/>
-      <w:r>
-        <w:t>MLPRegressor</w:t>
-      </w:r>
-      <w:proofErr w:type="spellEnd"/>
-    </w:p>
-    <w:p>
-      <w:r>
-        <w:rPr>
-          <w:b/>
-          <w:bCs/>
-        </w:rPr>
-        <w:t xml:space="preserve">Stage </w:t>
-      </w:r>
-      <w:r>
-        <w:rPr>
-          <w:b/>
-          <w:bCs/>
-        </w:rPr>
-        <w:t>6</w:t>
-      </w:r>
-      <w:r>
-        <w:rPr>
-          <w:b/>
-          <w:bCs/>
-        </w:rPr>
-        <w:t>:</w:t>
+        <w:t>Stage 6:</w:t>
       </w:r>
       <w:r>
         <w:t xml:space="preserve"> Deploy the model using </w:t>
@@ -730,17 +795,20 @@
           <w:ilvl w:val="1"/>
           <w:numId w:val="6"/>
         </w:numPr>
-      </w:pPr>
-      <w:r>
-        <w:t xml:space="preserve">Baseline </w:t>
-      </w:r>
-      <w:r>
-        <w:t xml:space="preserve">Exponential (weighted) </w:t>
-      </w:r>
-      <w:r>
-        <w:t>Moving Average Model</w:t>
-      </w:r>
-      <w:r>
+        <w:rPr>
+          <w:strike/>
+        </w:rPr>
+      </w:pPr>
+      <w:r>
+        <w:rPr>
+          <w:strike/>
+        </w:rPr>
+        <w:t>Baseline Moving Average Model</w:t>
+      </w:r>
+      <w:r>
+        <w:rPr>
+          <w:strike/>
+        </w:rPr>
         <w:t xml:space="preserve"> (make 1 step = 4 weeks): </w:t>
       </w:r>
     </w:p>
@@ -751,8 +819,14 @@
           <w:ilvl w:val="2"/>
           <w:numId w:val="6"/>
         </w:numPr>
-      </w:pPr>
-      <w:r>
+        <w:rPr>
+          <w:strike/>
+        </w:rPr>
+      </w:pPr>
+      <w:r>
+        <w:rPr>
+          <w:strike/>
+        </w:rPr>
         <w:t>Model A: Use data from prior to March 2020 only</w:t>
       </w:r>
     </w:p>
@@ -763,8 +837,14 @@
           <w:ilvl w:val="2"/>
           <w:numId w:val="6"/>
         </w:numPr>
-      </w:pPr>
-      <w:r>
+        <w:rPr>
+          <w:strike/>
+        </w:rPr>
+      </w:pPr>
+      <w:r>
+        <w:rPr>
+          <w:strike/>
+        </w:rPr>
         <w:t>Model B: Use whole time series</w:t>
       </w:r>
     </w:p>
@@ -776,7 +856,7 @@
           <w:numId w:val="6"/>
         </w:numPr>
       </w:pPr>
-      <w:hyperlink r:id="rId7" w:history="1">
+      <w:hyperlink r:id="rId9" w:history="1">
         <w:r>
           <w:rPr>
             <w:rStyle w:val="Hyperlink"/>
@@ -793,7 +873,7 @@
           <w:numId w:val="6"/>
         </w:numPr>
       </w:pPr>
-      <w:hyperlink r:id="rId8" w:history="1">
+      <w:hyperlink r:id="rId10" w:history="1">
         <w:r>
           <w:rPr>
             <w:rStyle w:val="Hyperlink"/>
@@ -810,7 +890,7 @@
           <w:numId w:val="6"/>
         </w:numPr>
       </w:pPr>
-      <w:hyperlink r:id="rId9" w:history="1">
+      <w:hyperlink r:id="rId11" w:anchor=":~:text=The%20moving%20average%20can%20be,predict%20the%20next%20time%20step" w:history="1">
         <w:r>
           <w:rPr>
             <w:rStyle w:val="Hyperlink"/>
@@ -830,7 +910,7 @@
           <w:numId w:val="6"/>
         </w:numPr>
       </w:pPr>
-      <w:hyperlink r:id="rId10" w:history="1">
+      <w:hyperlink r:id="rId12" w:history="1">
         <w:r>
           <w:rPr>
             <w:rStyle w:val="Hyperlink"/>
@@ -847,7 +927,7 @@
           <w:numId w:val="6"/>
         </w:numPr>
       </w:pPr>
-      <w:hyperlink r:id="rId11" w:history="1">
+      <w:hyperlink r:id="rId13" w:anchor=":~:text=In%20Python%2C%20we%20can%20calculate,a%20parameter%20in%20the%20function%20" w:history="1">
         <w:r>
           <w:rPr>
             <w:rStyle w:val="Hyperlink"/>
@@ -867,7 +947,7 @@
           <w:numId w:val="6"/>
         </w:numPr>
       </w:pPr>
-      <w:hyperlink r:id="rId12" w:history="1">
+      <w:hyperlink r:id="rId14" w:anchor=":~:text=Whereas%20in%20Single%20Moving%20Averages,forecasting%20than%20the%20older%20observations" w:history="1">
         <w:r>
           <w:rPr>
             <w:rStyle w:val="Hyperlink"/>
@@ -924,10 +1004,7 @@
         </w:numPr>
       </w:pPr>
       <w:r>
-        <w:t>Model B: Use whole time serie</w:t>
-      </w:r>
-      <w:r>
-        <w:t>s</w:t>
+        <w:t>Model B: Use whole time series</w:t>
       </w:r>
     </w:p>
     <w:p>
@@ -938,7 +1015,7 @@
           <w:numId w:val="6"/>
         </w:numPr>
       </w:pPr>
-      <w:hyperlink r:id="rId13" w:history="1">
+      <w:hyperlink r:id="rId15" w:anchor="treating-covid-19-lockdowns-as-a-one-off-holidays" w:history="1">
         <w:r>
           <w:rPr>
             <w:rStyle w:val="Hyperlink"/>
@@ -1001,6 +1078,9 @@
         <w:t>s</w:t>
       </w:r>
       <w:r>
+        <w:t>,</w:t>
+      </w:r>
+      <w:r>
         <w:t xml:space="preserve"> last year)</w:t>
       </w:r>
     </w:p>
@@ -1135,10 +1215,7 @@
         <w:pStyle w:val="Heading1"/>
       </w:pPr>
       <w:r>
-        <w:t xml:space="preserve">Milestone 5 - </w:t>
-      </w:r>
-      <w:r>
-        <w:t xml:space="preserve">Version 1 of </w:t>
+        <w:t xml:space="preserve">Milestone 5 - Version 1 of </w:t>
       </w:r>
       <w:r>
         <w:t>C</w:t>

</xml_diff>

<commit_message>
Review Research Papers, ARIMA forecasts, reorganize notebooks, write evaluate_model function
</commit_message>
<xml_diff>
--- a/planning/Final Project Plan.docx
+++ b/planning/Final Project Plan.docx
@@ -82,6 +82,9 @@
     </w:p>
     <w:p>
       <w:r>
+        <w:rPr>
+          <w:noProof/>
+        </w:rPr>
         <w:drawing>
           <wp:inline distT="0" distB="0" distL="0" distR="0" wp14:anchorId="2FE2F137" wp14:editId="2A44E9B6">
             <wp:extent cx="5943600" cy="2235835"/>
@@ -1014,15 +1017,44 @@
           <w:ilvl w:val="3"/>
           <w:numId w:val="6"/>
         </w:numPr>
+        <w:rPr>
+          <w:rStyle w:val="Hyperlink"/>
+          <w:color w:val="auto"/>
+          <w:u w:val="none"/>
+        </w:rPr>
       </w:pPr>
       <w:hyperlink r:id="rId15" w:anchor="treating-covid-19-lockdowns-as-a-one-off-holidays" w:history="1">
         <w:r>
           <w:rPr>
             <w:rStyle w:val="Hyperlink"/>
           </w:rPr>
-          <w:t>https://facebook.github.io/prophet/docs/handling_shocks.html#treating-covid-19-lockdowns-as-a-one-off-holidays</w:t>
+          <w:t>https://facebook.github.io/prophet/doc</w:t>
+        </w:r>
+        <w:r>
+          <w:rPr>
+            <w:rStyle w:val="Hyperlink"/>
+          </w:rPr>
+          <w:t>s</w:t>
+        </w:r>
+        <w:r>
+          <w:rPr>
+            <w:rStyle w:val="Hyperlink"/>
+          </w:rPr>
+          <w:t>/handling_shocks.html#treating-covid-19-lockdowns-as-a-one-off-holidays</w:t>
         </w:r>
       </w:hyperlink>
+    </w:p>
+    <w:p>
+      <w:pPr>
+        <w:pStyle w:val="ListParagraph"/>
+        <w:numPr>
+          <w:ilvl w:val="3"/>
+          <w:numId w:val="6"/>
+        </w:numPr>
+      </w:pPr>
+      <w:r>
+        <w:t>https://facebook.github.io/prophet/docs/diagnostics.html</w:t>
+      </w:r>
     </w:p>
     <w:p>
       <w:pPr>
@@ -1066,6 +1098,7 @@
         </w:numPr>
       </w:pPr>
       <w:r>
+        <w:lastRenderedPageBreak/>
         <w:t xml:space="preserve">Model A: Basic Date Time, Lag, Window Features (e.g., month, day, previous week, two </w:t>
       </w:r>
       <w:r>
@@ -1093,7 +1126,6 @@
         </w:numPr>
       </w:pPr>
       <w:r>
-        <w:lastRenderedPageBreak/>
         <w:t xml:space="preserve">Model B: </w:t>
       </w:r>
       <w:r>
@@ -1535,6 +1567,1619 @@
         <w:t>, practice presenting</w:t>
       </w:r>
     </w:p>
+    <w:p>
+      <w:r>
+        <w:br w:type="page"/>
+      </w:r>
+    </w:p>
+    <w:p/>
+    <w:tbl>
+      <w:tblPr>
+        <w:tblStyle w:val="TableGrid"/>
+        <w:tblW w:w="0" w:type="auto"/>
+        <w:tblLook w:val="04A0" w:firstRow="1" w:lastRow="0" w:firstColumn="1" w:lastColumn="0" w:noHBand="0" w:noVBand="1"/>
+      </w:tblPr>
+      <w:tblGrid>
+        <w:gridCol w:w="4390"/>
+        <w:gridCol w:w="1487"/>
+        <w:gridCol w:w="1506"/>
+        <w:gridCol w:w="1506"/>
+      </w:tblGrid>
+      <w:tr>
+        <w:tc>
+          <w:tcPr>
+            <w:tcW w:w="4390" w:type="dxa"/>
+          </w:tcPr>
+          <w:p>
+            <w:r>
+              <w:t xml:space="preserve">Model – </w:t>
+            </w:r>
+            <w:r>
+              <w:t>Post-COVID</w:t>
+            </w:r>
+            <w:r>
+              <w:t xml:space="preserve"> DATES</w:t>
+            </w:r>
+          </w:p>
+        </w:tc>
+        <w:tc>
+          <w:tcPr>
+            <w:tcW w:w="1487" w:type="dxa"/>
+          </w:tcPr>
+          <w:p>
+            <w:r>
+              <w:t xml:space="preserve">Test </w:t>
+            </w:r>
+            <w:r>
+              <w:t>MSE</w:t>
+            </w:r>
+          </w:p>
+        </w:tc>
+        <w:tc>
+          <w:tcPr>
+            <w:tcW w:w="1506" w:type="dxa"/>
+          </w:tcPr>
+          <w:p>
+            <w:r>
+              <w:t xml:space="preserve">Test </w:t>
+            </w:r>
+            <w:r>
+              <w:t>RMSE</w:t>
+            </w:r>
+          </w:p>
+        </w:tc>
+        <w:tc>
+          <w:tcPr>
+            <w:tcW w:w="1506" w:type="dxa"/>
+          </w:tcPr>
+          <w:p>
+            <w:r>
+              <w:t xml:space="preserve">Test </w:t>
+            </w:r>
+            <w:r>
+              <w:t>MAE</w:t>
+            </w:r>
+          </w:p>
+        </w:tc>
+      </w:tr>
+      <w:tr>
+        <w:tc>
+          <w:tcPr>
+            <w:tcW w:w="4390" w:type="dxa"/>
+          </w:tcPr>
+          <w:p>
+            <w:r>
+              <w:t>2-week moving average – 1 week ahead</w:t>
+            </w:r>
+          </w:p>
+        </w:tc>
+        <w:tc>
+          <w:tcPr>
+            <w:tcW w:w="1487" w:type="dxa"/>
+          </w:tcPr>
+          <w:p>
+            <w:r>
+              <w:rPr>
+                <w:rFonts w:ascii="Consolas" w:hAnsi="Consolas"/>
+                <w:sz w:val="21"/>
+                <w:szCs w:val="21"/>
+              </w:rPr>
+              <w:t>156456.326</w:t>
+            </w:r>
+          </w:p>
+        </w:tc>
+        <w:tc>
+          <w:tcPr>
+            <w:tcW w:w="1506" w:type="dxa"/>
+          </w:tcPr>
+          <w:p>
+            <w:r>
+              <w:rPr>
+                <w:rFonts w:ascii="Consolas" w:hAnsi="Consolas"/>
+                <w:sz w:val="21"/>
+                <w:szCs w:val="21"/>
+              </w:rPr>
+              <w:t>395.546</w:t>
+            </w:r>
+          </w:p>
+        </w:tc>
+        <w:tc>
+          <w:tcPr>
+            <w:tcW w:w="1506" w:type="dxa"/>
+          </w:tcPr>
+          <w:p>
+            <w:r>
+              <w:rPr>
+                <w:rFonts w:ascii="Consolas" w:hAnsi="Consolas"/>
+                <w:sz w:val="21"/>
+                <w:szCs w:val="21"/>
+              </w:rPr>
+              <w:t>201.757</w:t>
+            </w:r>
+          </w:p>
+        </w:tc>
+      </w:tr>
+      <w:tr>
+        <w:tc>
+          <w:tcPr>
+            <w:tcW w:w="4390" w:type="dxa"/>
+          </w:tcPr>
+          <w:p>
+            <w:r>
+              <w:t xml:space="preserve">2-week moving average – </w:t>
+            </w:r>
+            <w:r>
+              <w:t>2</w:t>
+            </w:r>
+            <w:r>
+              <w:t xml:space="preserve"> week</w:t>
+            </w:r>
+            <w:r>
+              <w:t>s</w:t>
+            </w:r>
+            <w:r>
+              <w:t xml:space="preserve"> ahead</w:t>
+            </w:r>
+          </w:p>
+        </w:tc>
+        <w:tc>
+          <w:tcPr>
+            <w:tcW w:w="1487" w:type="dxa"/>
+          </w:tcPr>
+          <w:p>
+            <w:r>
+              <w:rPr>
+                <w:rFonts w:ascii="Consolas" w:hAnsi="Consolas"/>
+                <w:sz w:val="21"/>
+                <w:szCs w:val="21"/>
+              </w:rPr>
+              <w:t>452901.212</w:t>
+            </w:r>
+          </w:p>
+        </w:tc>
+        <w:tc>
+          <w:tcPr>
+            <w:tcW w:w="1506" w:type="dxa"/>
+          </w:tcPr>
+          <w:p>
+            <w:r>
+              <w:rPr>
+                <w:rFonts w:ascii="Consolas" w:hAnsi="Consolas"/>
+                <w:sz w:val="21"/>
+                <w:szCs w:val="21"/>
+              </w:rPr>
+              <w:t>672.979</w:t>
+            </w:r>
+          </w:p>
+        </w:tc>
+        <w:tc>
+          <w:tcPr>
+            <w:tcW w:w="1506" w:type="dxa"/>
+          </w:tcPr>
+          <w:p>
+            <w:r>
+              <w:rPr>
+                <w:rFonts w:ascii="Consolas" w:hAnsi="Consolas"/>
+                <w:sz w:val="21"/>
+                <w:szCs w:val="21"/>
+              </w:rPr>
+              <w:t>363.14</w:t>
+            </w:r>
+          </w:p>
+        </w:tc>
+      </w:tr>
+      <w:tr>
+        <w:tc>
+          <w:tcPr>
+            <w:tcW w:w="4390" w:type="dxa"/>
+          </w:tcPr>
+          <w:p>
+            <w:r>
+              <w:t xml:space="preserve">2-week moving average – </w:t>
+            </w:r>
+            <w:r>
+              <w:t>3</w:t>
+            </w:r>
+            <w:r>
+              <w:t xml:space="preserve"> week</w:t>
+            </w:r>
+            <w:r>
+              <w:t>s</w:t>
+            </w:r>
+            <w:r>
+              <w:t xml:space="preserve"> ahead</w:t>
+            </w:r>
+          </w:p>
+        </w:tc>
+        <w:tc>
+          <w:tcPr>
+            <w:tcW w:w="1487" w:type="dxa"/>
+          </w:tcPr>
+          <w:p>
+            <w:r>
+              <w:rPr>
+                <w:rFonts w:ascii="Consolas" w:hAnsi="Consolas"/>
+                <w:sz w:val="21"/>
+                <w:szCs w:val="21"/>
+              </w:rPr>
+              <w:t>769671.565</w:t>
+            </w:r>
+          </w:p>
+        </w:tc>
+        <w:tc>
+          <w:tcPr>
+            <w:tcW w:w="1506" w:type="dxa"/>
+          </w:tcPr>
+          <w:p>
+            <w:r>
+              <w:rPr>
+                <w:rFonts w:ascii="Consolas" w:hAnsi="Consolas"/>
+                <w:sz w:val="21"/>
+                <w:szCs w:val="21"/>
+              </w:rPr>
+              <w:t>877.309</w:t>
+            </w:r>
+          </w:p>
+        </w:tc>
+        <w:tc>
+          <w:tcPr>
+            <w:tcW w:w="1506" w:type="dxa"/>
+          </w:tcPr>
+          <w:p>
+            <w:r>
+              <w:rPr>
+                <w:rFonts w:ascii="Consolas" w:hAnsi="Consolas"/>
+                <w:sz w:val="21"/>
+                <w:szCs w:val="21"/>
+              </w:rPr>
+              <w:t>493.923</w:t>
+            </w:r>
+          </w:p>
+        </w:tc>
+      </w:tr>
+      <w:tr>
+        <w:tc>
+          <w:tcPr>
+            <w:tcW w:w="4390" w:type="dxa"/>
+          </w:tcPr>
+          <w:p>
+            <w:r>
+              <w:t xml:space="preserve">2-week moving average – </w:t>
+            </w:r>
+            <w:r>
+              <w:t>4</w:t>
+            </w:r>
+            <w:r>
+              <w:t xml:space="preserve"> week</w:t>
+            </w:r>
+            <w:r>
+              <w:t>s</w:t>
+            </w:r>
+            <w:r>
+              <w:t xml:space="preserve"> ahead</w:t>
+            </w:r>
+          </w:p>
+        </w:tc>
+        <w:tc>
+          <w:tcPr>
+            <w:tcW w:w="1487" w:type="dxa"/>
+          </w:tcPr>
+          <w:p>
+            <w:r>
+              <w:rPr>
+                <w:rFonts w:ascii="Consolas" w:hAnsi="Consolas"/>
+                <w:sz w:val="21"/>
+                <w:szCs w:val="21"/>
+              </w:rPr>
+              <w:t>1262253.255</w:t>
+            </w:r>
+          </w:p>
+        </w:tc>
+        <w:tc>
+          <w:tcPr>
+            <w:tcW w:w="1506" w:type="dxa"/>
+          </w:tcPr>
+          <w:p>
+            <w:r>
+              <w:rPr>
+                <w:rFonts w:ascii="Consolas" w:hAnsi="Consolas"/>
+                <w:sz w:val="21"/>
+                <w:szCs w:val="21"/>
+              </w:rPr>
+              <w:t>1123.5</w:t>
+            </w:r>
+          </w:p>
+        </w:tc>
+        <w:tc>
+          <w:tcPr>
+            <w:tcW w:w="1506" w:type="dxa"/>
+          </w:tcPr>
+          <w:p>
+            <w:r>
+              <w:rPr>
+                <w:rFonts w:ascii="Consolas" w:hAnsi="Consolas"/>
+                <w:sz w:val="21"/>
+                <w:szCs w:val="21"/>
+              </w:rPr>
+              <w:t>697.043</w:t>
+            </w:r>
+          </w:p>
+        </w:tc>
+      </w:tr>
+      <w:tr>
+        <w:tc>
+          <w:tcPr>
+            <w:tcW w:w="4390" w:type="dxa"/>
+          </w:tcPr>
+          <w:p>
+            <w:proofErr w:type="gramStart"/>
+            <w:r>
+              <w:t>ARIMA(</w:t>
+            </w:r>
+            <w:proofErr w:type="gramEnd"/>
+            <w:r>
+              <w:t>2,0,</w:t>
+            </w:r>
+            <w:r>
+              <w:t>7</w:t>
+            </w:r>
+            <w:r>
+              <w:t>) – 1 week ahead</w:t>
+            </w:r>
+          </w:p>
+        </w:tc>
+        <w:tc>
+          <w:tcPr>
+            <w:tcW w:w="1487" w:type="dxa"/>
+          </w:tcPr>
+          <w:p>
+            <w:r>
+              <w:t>435890.265</w:t>
+            </w:r>
+          </w:p>
+        </w:tc>
+        <w:tc>
+          <w:tcPr>
+            <w:tcW w:w="1506" w:type="dxa"/>
+          </w:tcPr>
+          <w:p>
+            <w:r>
+              <w:t>660.22</w:t>
+            </w:r>
+          </w:p>
+        </w:tc>
+        <w:tc>
+          <w:tcPr>
+            <w:tcW w:w="1506" w:type="dxa"/>
+          </w:tcPr>
+          <w:p>
+            <w:r>
+              <w:t>660.22</w:t>
+            </w:r>
+          </w:p>
+        </w:tc>
+      </w:tr>
+      <w:tr>
+        <w:tc>
+          <w:tcPr>
+            <w:tcW w:w="4390" w:type="dxa"/>
+          </w:tcPr>
+          <w:p>
+            <w:proofErr w:type="gramStart"/>
+            <w:r>
+              <w:t>ARIMA(</w:t>
+            </w:r>
+            <w:proofErr w:type="gramEnd"/>
+            <w:r>
+              <w:t>2,0,</w:t>
+            </w:r>
+            <w:r>
+              <w:t>7</w:t>
+            </w:r>
+            <w:r>
+              <w:t>) – 2 weeks ahead</w:t>
+            </w:r>
+          </w:p>
+        </w:tc>
+        <w:tc>
+          <w:tcPr>
+            <w:tcW w:w="1487" w:type="dxa"/>
+          </w:tcPr>
+          <w:p>
+            <w:r>
+              <w:t>2555784.276</w:t>
+            </w:r>
+          </w:p>
+        </w:tc>
+        <w:tc>
+          <w:tcPr>
+            <w:tcW w:w="1506" w:type="dxa"/>
+          </w:tcPr>
+          <w:p>
+            <w:r>
+              <w:t>1598.682</w:t>
+            </w:r>
+          </w:p>
+        </w:tc>
+        <w:tc>
+          <w:tcPr>
+            <w:tcW w:w="1506" w:type="dxa"/>
+          </w:tcPr>
+          <w:p>
+            <w:r>
+              <w:t>1476.698</w:t>
+            </w:r>
+          </w:p>
+        </w:tc>
+      </w:tr>
+      <w:tr>
+        <w:tc>
+          <w:tcPr>
+            <w:tcW w:w="4390" w:type="dxa"/>
+          </w:tcPr>
+          <w:p>
+            <w:proofErr w:type="gramStart"/>
+            <w:r>
+              <w:t>ARIMA(</w:t>
+            </w:r>
+            <w:proofErr w:type="gramEnd"/>
+            <w:r>
+              <w:t>2,0,</w:t>
+            </w:r>
+            <w:r>
+              <w:t>7</w:t>
+            </w:r>
+            <w:r>
+              <w:t>) – 3 weeks ahead</w:t>
+            </w:r>
+          </w:p>
+        </w:tc>
+        <w:tc>
+          <w:tcPr>
+            <w:tcW w:w="1487" w:type="dxa"/>
+          </w:tcPr>
+          <w:p>
+            <w:r>
+              <w:t>3603337.539</w:t>
+            </w:r>
+          </w:p>
+        </w:tc>
+        <w:tc>
+          <w:tcPr>
+            <w:tcW w:w="1506" w:type="dxa"/>
+          </w:tcPr>
+          <w:p>
+            <w:r>
+              <w:t>1898.246</w:t>
+            </w:r>
+          </w:p>
+        </w:tc>
+        <w:tc>
+          <w:tcPr>
+            <w:tcW w:w="1506" w:type="dxa"/>
+          </w:tcPr>
+          <w:p>
+            <w:r>
+              <w:t>1604.237</w:t>
+            </w:r>
+          </w:p>
+        </w:tc>
+      </w:tr>
+      <w:tr>
+        <w:tc>
+          <w:tcPr>
+            <w:tcW w:w="4390" w:type="dxa"/>
+          </w:tcPr>
+          <w:p>
+            <w:proofErr w:type="gramStart"/>
+            <w:r>
+              <w:t>ARIMA(</w:t>
+            </w:r>
+            <w:proofErr w:type="gramEnd"/>
+            <w:r>
+              <w:t>2,0,</w:t>
+            </w:r>
+            <w:r>
+              <w:t>7</w:t>
+            </w:r>
+            <w:r>
+              <w:t>) – 4 weeks ahead</w:t>
+            </w:r>
+          </w:p>
+        </w:tc>
+        <w:tc>
+          <w:tcPr>
+            <w:tcW w:w="1487" w:type="dxa"/>
+          </w:tcPr>
+          <w:p>
+            <w:r>
+              <w:t>3256009.613</w:t>
+            </w:r>
+          </w:p>
+        </w:tc>
+        <w:tc>
+          <w:tcPr>
+            <w:tcW w:w="1506" w:type="dxa"/>
+          </w:tcPr>
+          <w:p>
+            <w:r>
+              <w:t>1804.442</w:t>
+            </w:r>
+          </w:p>
+        </w:tc>
+        <w:tc>
+          <w:tcPr>
+            <w:tcW w:w="1506" w:type="dxa"/>
+          </w:tcPr>
+          <w:p>
+            <w:r>
+              <w:t>1383.402</w:t>
+            </w:r>
+          </w:p>
+        </w:tc>
+      </w:tr>
+    </w:tbl>
+    <w:p/>
+    <w:p/>
+    <w:tbl>
+      <w:tblPr>
+        <w:tblStyle w:val="TableGrid"/>
+        <w:tblW w:w="0" w:type="auto"/>
+        <w:tblLook w:val="04A0" w:firstRow="1" w:lastRow="0" w:firstColumn="1" w:lastColumn="0" w:noHBand="0" w:noVBand="1"/>
+      </w:tblPr>
+      <w:tblGrid>
+        <w:gridCol w:w="4390"/>
+        <w:gridCol w:w="1487"/>
+        <w:gridCol w:w="1506"/>
+        <w:gridCol w:w="1506"/>
+      </w:tblGrid>
+      <w:tr>
+        <w:tc>
+          <w:tcPr>
+            <w:tcW w:w="4390" w:type="dxa"/>
+          </w:tcPr>
+          <w:p>
+            <w:r>
+              <w:t xml:space="preserve">Model – </w:t>
+            </w:r>
+            <w:r>
+              <w:t>Pre-COVID</w:t>
+            </w:r>
+            <w:r>
+              <w:t xml:space="preserve"> DATES</w:t>
+            </w:r>
+          </w:p>
+        </w:tc>
+        <w:tc>
+          <w:tcPr>
+            <w:tcW w:w="1487" w:type="dxa"/>
+          </w:tcPr>
+          <w:p>
+            <w:r>
+              <w:t xml:space="preserve">Test </w:t>
+            </w:r>
+            <w:r>
+              <w:t>MSE</w:t>
+            </w:r>
+          </w:p>
+        </w:tc>
+        <w:tc>
+          <w:tcPr>
+            <w:tcW w:w="1506" w:type="dxa"/>
+          </w:tcPr>
+          <w:p>
+            <w:r>
+              <w:t xml:space="preserve">Test </w:t>
+            </w:r>
+            <w:r>
+              <w:t>RMSE</w:t>
+            </w:r>
+          </w:p>
+        </w:tc>
+        <w:tc>
+          <w:tcPr>
+            <w:tcW w:w="1506" w:type="dxa"/>
+          </w:tcPr>
+          <w:p>
+            <w:r>
+              <w:t xml:space="preserve">Test </w:t>
+            </w:r>
+            <w:r>
+              <w:t>MAE</w:t>
+            </w:r>
+          </w:p>
+        </w:tc>
+      </w:tr>
+      <w:tr>
+        <w:tc>
+          <w:tcPr>
+            <w:tcW w:w="4390" w:type="dxa"/>
+          </w:tcPr>
+          <w:p>
+            <w:r>
+              <w:t>2-week moving average – 1 week ahead</w:t>
+            </w:r>
+          </w:p>
+        </w:tc>
+        <w:tc>
+          <w:tcPr>
+            <w:tcW w:w="1487" w:type="dxa"/>
+          </w:tcPr>
+          <w:p>
+            <w:pPr>
+              <w:rPr>
+                <w:rFonts w:ascii="Consolas" w:hAnsi="Consolas"/>
+                <w:sz w:val="21"/>
+                <w:szCs w:val="21"/>
+              </w:rPr>
+            </w:pPr>
+            <w:r>
+              <w:rPr>
+                <w:rFonts w:ascii="Consolas" w:hAnsi="Consolas"/>
+                <w:sz w:val="21"/>
+                <w:szCs w:val="21"/>
+              </w:rPr>
+              <w:t>177356.256</w:t>
+            </w:r>
+          </w:p>
+        </w:tc>
+        <w:tc>
+          <w:tcPr>
+            <w:tcW w:w="1506" w:type="dxa"/>
+          </w:tcPr>
+          <w:p>
+            <w:pPr>
+              <w:rPr>
+                <w:rFonts w:ascii="Consolas" w:hAnsi="Consolas"/>
+                <w:sz w:val="21"/>
+                <w:szCs w:val="21"/>
+              </w:rPr>
+            </w:pPr>
+            <w:r>
+              <w:rPr>
+                <w:rFonts w:ascii="Consolas" w:hAnsi="Consolas"/>
+                <w:sz w:val="21"/>
+                <w:szCs w:val="21"/>
+              </w:rPr>
+              <w:t>421.137</w:t>
+            </w:r>
+          </w:p>
+        </w:tc>
+        <w:tc>
+          <w:tcPr>
+            <w:tcW w:w="1506" w:type="dxa"/>
+          </w:tcPr>
+          <w:p>
+            <w:pPr>
+              <w:rPr>
+                <w:rFonts w:ascii="Consolas" w:hAnsi="Consolas"/>
+                <w:sz w:val="21"/>
+                <w:szCs w:val="21"/>
+              </w:rPr>
+            </w:pPr>
+            <w:r>
+              <w:rPr>
+                <w:rFonts w:ascii="Consolas" w:hAnsi="Consolas"/>
+                <w:sz w:val="21"/>
+                <w:szCs w:val="21"/>
+              </w:rPr>
+              <w:t>251.062</w:t>
+            </w:r>
+          </w:p>
+        </w:tc>
+      </w:tr>
+      <w:tr>
+        <w:tc>
+          <w:tcPr>
+            <w:tcW w:w="4390" w:type="dxa"/>
+          </w:tcPr>
+          <w:p>
+            <w:r>
+              <w:t>2-week moving average – 2 weeks ahead</w:t>
+            </w:r>
+          </w:p>
+        </w:tc>
+        <w:tc>
+          <w:tcPr>
+            <w:tcW w:w="1487" w:type="dxa"/>
+          </w:tcPr>
+          <w:p>
+            <w:pPr>
+              <w:rPr>
+                <w:rFonts w:ascii="Consolas" w:hAnsi="Consolas"/>
+                <w:sz w:val="21"/>
+                <w:szCs w:val="21"/>
+              </w:rPr>
+            </w:pPr>
+            <w:r>
+              <w:rPr>
+                <w:rFonts w:ascii="Consolas" w:hAnsi="Consolas"/>
+                <w:sz w:val="21"/>
+                <w:szCs w:val="21"/>
+              </w:rPr>
+              <w:t>519380.628</w:t>
+            </w:r>
+          </w:p>
+        </w:tc>
+        <w:tc>
+          <w:tcPr>
+            <w:tcW w:w="1506" w:type="dxa"/>
+          </w:tcPr>
+          <w:p>
+            <w:pPr>
+              <w:rPr>
+                <w:rFonts w:ascii="Consolas" w:hAnsi="Consolas"/>
+                <w:sz w:val="21"/>
+                <w:szCs w:val="21"/>
+              </w:rPr>
+            </w:pPr>
+            <w:r>
+              <w:rPr>
+                <w:rFonts w:ascii="Consolas" w:hAnsi="Consolas"/>
+                <w:sz w:val="21"/>
+                <w:szCs w:val="21"/>
+              </w:rPr>
+              <w:t>720.681</w:t>
+            </w:r>
+          </w:p>
+        </w:tc>
+        <w:tc>
+          <w:tcPr>
+            <w:tcW w:w="1506" w:type="dxa"/>
+          </w:tcPr>
+          <w:p>
+            <w:pPr>
+              <w:rPr>
+                <w:rFonts w:ascii="Consolas" w:hAnsi="Consolas"/>
+                <w:sz w:val="21"/>
+                <w:szCs w:val="21"/>
+              </w:rPr>
+            </w:pPr>
+            <w:r>
+              <w:rPr>
+                <w:rFonts w:ascii="Consolas" w:hAnsi="Consolas"/>
+                <w:sz w:val="21"/>
+                <w:szCs w:val="21"/>
+              </w:rPr>
+              <w:t>445.739</w:t>
+            </w:r>
+          </w:p>
+        </w:tc>
+      </w:tr>
+      <w:tr>
+        <w:tc>
+          <w:tcPr>
+            <w:tcW w:w="4390" w:type="dxa"/>
+          </w:tcPr>
+          <w:p>
+            <w:r>
+              <w:t>2-week moving average – 3 weeks ahead</w:t>
+            </w:r>
+          </w:p>
+        </w:tc>
+        <w:tc>
+          <w:tcPr>
+            <w:tcW w:w="1487" w:type="dxa"/>
+          </w:tcPr>
+          <w:p>
+            <w:pPr>
+              <w:rPr>
+                <w:rFonts w:ascii="Consolas" w:hAnsi="Consolas"/>
+                <w:sz w:val="21"/>
+                <w:szCs w:val="21"/>
+              </w:rPr>
+            </w:pPr>
+            <w:r>
+              <w:rPr>
+                <w:rFonts w:ascii="Consolas" w:hAnsi="Consolas"/>
+                <w:sz w:val="21"/>
+                <w:szCs w:val="21"/>
+              </w:rPr>
+              <w:t>933826.007</w:t>
+            </w:r>
+          </w:p>
+        </w:tc>
+        <w:tc>
+          <w:tcPr>
+            <w:tcW w:w="1506" w:type="dxa"/>
+          </w:tcPr>
+          <w:p>
+            <w:pPr>
+              <w:rPr>
+                <w:rFonts w:ascii="Consolas" w:hAnsi="Consolas"/>
+                <w:sz w:val="21"/>
+                <w:szCs w:val="21"/>
+              </w:rPr>
+            </w:pPr>
+            <w:r>
+              <w:rPr>
+                <w:rFonts w:ascii="Consolas" w:hAnsi="Consolas"/>
+                <w:sz w:val="21"/>
+                <w:szCs w:val="21"/>
+              </w:rPr>
+              <w:t>966.347</w:t>
+            </w:r>
+          </w:p>
+        </w:tc>
+        <w:tc>
+          <w:tcPr>
+            <w:tcW w:w="1506" w:type="dxa"/>
+          </w:tcPr>
+          <w:p>
+            <w:pPr>
+              <w:rPr>
+                <w:rFonts w:ascii="Consolas" w:hAnsi="Consolas"/>
+                <w:sz w:val="21"/>
+                <w:szCs w:val="21"/>
+              </w:rPr>
+            </w:pPr>
+            <w:r>
+              <w:rPr>
+                <w:rFonts w:ascii="Consolas" w:hAnsi="Consolas"/>
+                <w:sz w:val="21"/>
+                <w:szCs w:val="21"/>
+              </w:rPr>
+              <w:t>619.11</w:t>
+            </w:r>
+          </w:p>
+        </w:tc>
+      </w:tr>
+      <w:tr>
+        <w:tc>
+          <w:tcPr>
+            <w:tcW w:w="4390" w:type="dxa"/>
+          </w:tcPr>
+          <w:p>
+            <w:r>
+              <w:t>2-week moving average – 4 weeks ahead</w:t>
+            </w:r>
+          </w:p>
+        </w:tc>
+        <w:tc>
+          <w:tcPr>
+            <w:tcW w:w="1487" w:type="dxa"/>
+          </w:tcPr>
+          <w:p>
+            <w:pPr>
+              <w:rPr>
+                <w:rFonts w:ascii="Consolas" w:hAnsi="Consolas"/>
+                <w:sz w:val="21"/>
+                <w:szCs w:val="21"/>
+              </w:rPr>
+            </w:pPr>
+            <w:r>
+              <w:rPr>
+                <w:rFonts w:ascii="Consolas" w:hAnsi="Consolas"/>
+                <w:sz w:val="21"/>
+                <w:szCs w:val="21"/>
+              </w:rPr>
+              <w:t>1434981.361</w:t>
+            </w:r>
+          </w:p>
+        </w:tc>
+        <w:tc>
+          <w:tcPr>
+            <w:tcW w:w="1506" w:type="dxa"/>
+          </w:tcPr>
+          <w:p>
+            <w:pPr>
+              <w:rPr>
+                <w:rFonts w:ascii="Consolas" w:hAnsi="Consolas"/>
+                <w:sz w:val="21"/>
+                <w:szCs w:val="21"/>
+              </w:rPr>
+            </w:pPr>
+            <w:r>
+              <w:rPr>
+                <w:rFonts w:ascii="Consolas" w:hAnsi="Consolas"/>
+                <w:sz w:val="21"/>
+                <w:szCs w:val="21"/>
+              </w:rPr>
+              <w:t>1197.907</w:t>
+            </w:r>
+          </w:p>
+        </w:tc>
+        <w:tc>
+          <w:tcPr>
+            <w:tcW w:w="1506" w:type="dxa"/>
+          </w:tcPr>
+          <w:p>
+            <w:pPr>
+              <w:rPr>
+                <w:rFonts w:ascii="Consolas" w:hAnsi="Consolas"/>
+                <w:sz w:val="21"/>
+                <w:szCs w:val="21"/>
+              </w:rPr>
+            </w:pPr>
+            <w:r>
+              <w:rPr>
+                <w:rFonts w:ascii="Consolas" w:hAnsi="Consolas"/>
+                <w:sz w:val="21"/>
+                <w:szCs w:val="21"/>
+              </w:rPr>
+              <w:t>770.789</w:t>
+            </w:r>
+          </w:p>
+        </w:tc>
+      </w:tr>
+      <w:tr>
+        <w:tc>
+          <w:tcPr>
+            <w:tcW w:w="4390" w:type="dxa"/>
+          </w:tcPr>
+          <w:p>
+            <w:proofErr w:type="gramStart"/>
+            <w:r>
+              <w:t>ARIMA(</w:t>
+            </w:r>
+            <w:proofErr w:type="gramEnd"/>
+            <w:r>
+              <w:t xml:space="preserve">2,0,6) </w:t>
+            </w:r>
+            <w:r>
+              <w:t>–</w:t>
+            </w:r>
+            <w:r>
+              <w:t xml:space="preserve"> </w:t>
+            </w:r>
+            <w:r>
+              <w:t>1 week ahead</w:t>
+            </w:r>
+          </w:p>
+        </w:tc>
+        <w:tc>
+          <w:tcPr>
+            <w:tcW w:w="1487" w:type="dxa"/>
+          </w:tcPr>
+          <w:p>
+            <w:r>
+              <w:rPr>
+                <w:rFonts w:ascii="Consolas" w:hAnsi="Consolas"/>
+                <w:sz w:val="21"/>
+                <w:szCs w:val="21"/>
+              </w:rPr>
+              <w:t>19515.161</w:t>
+            </w:r>
+          </w:p>
+        </w:tc>
+        <w:tc>
+          <w:tcPr>
+            <w:tcW w:w="1506" w:type="dxa"/>
+          </w:tcPr>
+          <w:p>
+            <w:r>
+              <w:rPr>
+                <w:rFonts w:ascii="Consolas" w:hAnsi="Consolas"/>
+                <w:sz w:val="21"/>
+                <w:szCs w:val="21"/>
+              </w:rPr>
+              <w:t>139.697</w:t>
+            </w:r>
+          </w:p>
+        </w:tc>
+        <w:tc>
+          <w:tcPr>
+            <w:tcW w:w="1506" w:type="dxa"/>
+          </w:tcPr>
+          <w:p>
+            <w:r>
+              <w:rPr>
+                <w:rFonts w:ascii="Consolas" w:hAnsi="Consolas"/>
+                <w:sz w:val="21"/>
+                <w:szCs w:val="21"/>
+              </w:rPr>
+              <w:t>139.697</w:t>
+            </w:r>
+          </w:p>
+        </w:tc>
+      </w:tr>
+      <w:tr>
+        <w:tc>
+          <w:tcPr>
+            <w:tcW w:w="4390" w:type="dxa"/>
+          </w:tcPr>
+          <w:p>
+            <w:proofErr w:type="gramStart"/>
+            <w:r>
+              <w:t>ARIMA(</w:t>
+            </w:r>
+            <w:proofErr w:type="gramEnd"/>
+            <w:r>
+              <w:t xml:space="preserve">2,0,6) – </w:t>
+            </w:r>
+            <w:r>
+              <w:t>2</w:t>
+            </w:r>
+            <w:r>
+              <w:t xml:space="preserve"> week</w:t>
+            </w:r>
+            <w:r>
+              <w:t>s</w:t>
+            </w:r>
+            <w:r>
+              <w:t xml:space="preserve"> ahead</w:t>
+            </w:r>
+          </w:p>
+        </w:tc>
+        <w:tc>
+          <w:tcPr>
+            <w:tcW w:w="1487" w:type="dxa"/>
+          </w:tcPr>
+          <w:p>
+            <w:r>
+              <w:rPr>
+                <w:rFonts w:ascii="Consolas" w:hAnsi="Consolas"/>
+                <w:sz w:val="21"/>
+                <w:szCs w:val="21"/>
+              </w:rPr>
+              <w:t>244579.525</w:t>
+            </w:r>
+          </w:p>
+        </w:tc>
+        <w:tc>
+          <w:tcPr>
+            <w:tcW w:w="1506" w:type="dxa"/>
+          </w:tcPr>
+          <w:p>
+            <w:r>
+              <w:rPr>
+                <w:rFonts w:ascii="Consolas" w:hAnsi="Consolas"/>
+                <w:sz w:val="21"/>
+                <w:szCs w:val="21"/>
+              </w:rPr>
+              <w:t>494.55</w:t>
+            </w:r>
+          </w:p>
+        </w:tc>
+        <w:tc>
+          <w:tcPr>
+            <w:tcW w:w="1506" w:type="dxa"/>
+          </w:tcPr>
+          <w:p>
+            <w:r>
+              <w:rPr>
+                <w:rFonts w:ascii="Consolas" w:hAnsi="Consolas"/>
+                <w:sz w:val="21"/>
+                <w:szCs w:val="21"/>
+              </w:rPr>
+              <w:t>467.69</w:t>
+            </w:r>
+          </w:p>
+        </w:tc>
+      </w:tr>
+      <w:tr>
+        <w:tc>
+          <w:tcPr>
+            <w:tcW w:w="4390" w:type="dxa"/>
+          </w:tcPr>
+          <w:p>
+            <w:proofErr w:type="gramStart"/>
+            <w:r>
+              <w:t>ARIMA(</w:t>
+            </w:r>
+            <w:proofErr w:type="gramEnd"/>
+            <w:r>
+              <w:t xml:space="preserve">2,0,6) – </w:t>
+            </w:r>
+            <w:r>
+              <w:t>3</w:t>
+            </w:r>
+            <w:r>
+              <w:t xml:space="preserve"> weeks ahead</w:t>
+            </w:r>
+          </w:p>
+        </w:tc>
+        <w:tc>
+          <w:tcPr>
+            <w:tcW w:w="1487" w:type="dxa"/>
+          </w:tcPr>
+          <w:p>
+            <w:r>
+              <w:rPr>
+                <w:rFonts w:ascii="Consolas" w:hAnsi="Consolas"/>
+                <w:sz w:val="21"/>
+                <w:szCs w:val="21"/>
+              </w:rPr>
+              <w:t>50539.367</w:t>
+            </w:r>
+          </w:p>
+        </w:tc>
+        <w:tc>
+          <w:tcPr>
+            <w:tcW w:w="1506" w:type="dxa"/>
+          </w:tcPr>
+          <w:p>
+            <w:r>
+              <w:rPr>
+                <w:rFonts w:ascii="Consolas" w:hAnsi="Consolas"/>
+                <w:sz w:val="21"/>
+                <w:szCs w:val="21"/>
+              </w:rPr>
+              <w:t>224.81</w:t>
+            </w:r>
+          </w:p>
+        </w:tc>
+        <w:tc>
+          <w:tcPr>
+            <w:tcW w:w="1506" w:type="dxa"/>
+          </w:tcPr>
+          <w:p>
+            <w:r>
+              <w:rPr>
+                <w:rFonts w:ascii="Consolas" w:hAnsi="Consolas"/>
+                <w:sz w:val="21"/>
+                <w:szCs w:val="21"/>
+              </w:rPr>
+              <w:t>185.685</w:t>
+            </w:r>
+          </w:p>
+        </w:tc>
+      </w:tr>
+      <w:tr>
+        <w:tc>
+          <w:tcPr>
+            <w:tcW w:w="4390" w:type="dxa"/>
+          </w:tcPr>
+          <w:p>
+            <w:proofErr w:type="gramStart"/>
+            <w:r>
+              <w:t>ARIMA(</w:t>
+            </w:r>
+            <w:proofErr w:type="gramEnd"/>
+            <w:r>
+              <w:t xml:space="preserve">2,0,6) – </w:t>
+            </w:r>
+            <w:r>
+              <w:t>4</w:t>
+            </w:r>
+            <w:r>
+              <w:t xml:space="preserve"> weeks ahead</w:t>
+            </w:r>
+          </w:p>
+        </w:tc>
+        <w:tc>
+          <w:tcPr>
+            <w:tcW w:w="1487" w:type="dxa"/>
+          </w:tcPr>
+          <w:p>
+            <w:r>
+              <w:rPr>
+                <w:rFonts w:ascii="Consolas" w:hAnsi="Consolas"/>
+                <w:sz w:val="21"/>
+                <w:szCs w:val="21"/>
+              </w:rPr>
+              <w:t>785688.536</w:t>
+            </w:r>
+          </w:p>
+        </w:tc>
+        <w:tc>
+          <w:tcPr>
+            <w:tcW w:w="1506" w:type="dxa"/>
+          </w:tcPr>
+          <w:p>
+            <w:r>
+              <w:rPr>
+                <w:rFonts w:ascii="Consolas" w:hAnsi="Consolas"/>
+                <w:sz w:val="21"/>
+                <w:szCs w:val="21"/>
+              </w:rPr>
+              <w:t>886.391</w:t>
+            </w:r>
+          </w:p>
+        </w:tc>
+        <w:tc>
+          <w:tcPr>
+            <w:tcW w:w="1506" w:type="dxa"/>
+          </w:tcPr>
+          <w:p>
+            <w:r>
+              <w:rPr>
+                <w:rFonts w:ascii="Consolas" w:hAnsi="Consolas"/>
+                <w:sz w:val="21"/>
+                <w:szCs w:val="21"/>
+              </w:rPr>
+              <w:t>852.602</w:t>
+            </w:r>
+          </w:p>
+        </w:tc>
+      </w:tr>
+    </w:tbl>
+    <w:p/>
+    <w:p/>
+    <w:p/>
+    <w:tbl>
+      <w:tblPr>
+        <w:tblStyle w:val="TableGrid"/>
+        <w:tblW w:w="0" w:type="auto"/>
+        <w:tblLayout w:type="fixed"/>
+        <w:tblLook w:val="04A0" w:firstRow="1" w:lastRow="0" w:firstColumn="1" w:lastColumn="0" w:noHBand="0" w:noVBand="1"/>
+      </w:tblPr>
+      <w:tblGrid>
+        <w:gridCol w:w="4390"/>
+        <w:gridCol w:w="1512"/>
+        <w:gridCol w:w="1512"/>
+        <w:gridCol w:w="1512"/>
+      </w:tblGrid>
+      <w:tr>
+        <w:tc>
+          <w:tcPr>
+            <w:tcW w:w="4390" w:type="dxa"/>
+          </w:tcPr>
+          <w:p>
+            <w:r>
+              <w:t>Benchmark Models</w:t>
+            </w:r>
+          </w:p>
+        </w:tc>
+        <w:tc>
+          <w:tcPr>
+            <w:tcW w:w="1512" w:type="dxa"/>
+          </w:tcPr>
+          <w:p>
+            <w:r>
+              <w:t xml:space="preserve">Test </w:t>
+            </w:r>
+            <w:r>
+              <w:t>MSE</w:t>
+            </w:r>
+          </w:p>
+        </w:tc>
+        <w:tc>
+          <w:tcPr>
+            <w:tcW w:w="1512" w:type="dxa"/>
+          </w:tcPr>
+          <w:p>
+            <w:r>
+              <w:t xml:space="preserve">Test </w:t>
+            </w:r>
+            <w:r>
+              <w:t>RMSE</w:t>
+            </w:r>
+          </w:p>
+        </w:tc>
+        <w:tc>
+          <w:tcPr>
+            <w:tcW w:w="1512" w:type="dxa"/>
+          </w:tcPr>
+          <w:p>
+            <w:r>
+              <w:t xml:space="preserve">Test </w:t>
+            </w:r>
+            <w:r>
+              <w:t>MAE</w:t>
+            </w:r>
+          </w:p>
+        </w:tc>
+      </w:tr>
+      <w:tr>
+        <w:tc>
+          <w:tcPr>
+            <w:tcW w:w="4390" w:type="dxa"/>
+          </w:tcPr>
+          <w:p>
+            <w:r>
+              <w:t>Comparative_evaluation_time_series_models_predicting_influenza_Iran</w:t>
+            </w:r>
+            <w:r>
+              <w:t xml:space="preserve"> (random forest)</w:t>
+            </w:r>
+          </w:p>
+        </w:tc>
+        <w:tc>
+          <w:tcPr>
+            <w:tcW w:w="1512" w:type="dxa"/>
+          </w:tcPr>
+          <w:p>
+            <w:pPr>
+              <w:rPr>
+                <w:rFonts w:ascii="Consolas" w:hAnsi="Consolas"/>
+                <w:sz w:val="21"/>
+                <w:szCs w:val="21"/>
+              </w:rPr>
+            </w:pPr>
+          </w:p>
+        </w:tc>
+        <w:tc>
+          <w:tcPr>
+            <w:tcW w:w="1512" w:type="dxa"/>
+          </w:tcPr>
+          <w:p>
+            <w:pPr>
+              <w:rPr>
+                <w:rFonts w:ascii="Consolas" w:hAnsi="Consolas"/>
+                <w:sz w:val="21"/>
+                <w:szCs w:val="21"/>
+              </w:rPr>
+            </w:pPr>
+            <w:r>
+              <w:rPr>
+                <w:rFonts w:ascii="Consolas" w:hAnsi="Consolas"/>
+                <w:sz w:val="21"/>
+                <w:szCs w:val="21"/>
+              </w:rPr>
+              <w:t>22.78</w:t>
+            </w:r>
+          </w:p>
+        </w:tc>
+        <w:tc>
+          <w:tcPr>
+            <w:tcW w:w="1512" w:type="dxa"/>
+          </w:tcPr>
+          <w:p>
+            <w:pPr>
+              <w:rPr>
+                <w:rFonts w:ascii="Consolas" w:hAnsi="Consolas"/>
+                <w:sz w:val="21"/>
+                <w:szCs w:val="21"/>
+              </w:rPr>
+            </w:pPr>
+            <w:r>
+              <w:rPr>
+                <w:rFonts w:ascii="Consolas" w:hAnsi="Consolas"/>
+                <w:sz w:val="21"/>
+                <w:szCs w:val="21"/>
+              </w:rPr>
+              <w:t>14.99</w:t>
+            </w:r>
+          </w:p>
+        </w:tc>
+      </w:tr>
+      <w:tr>
+        <w:tc>
+          <w:tcPr>
+            <w:tcW w:w="4390" w:type="dxa"/>
+          </w:tcPr>
+          <w:p/>
+        </w:tc>
+        <w:tc>
+          <w:tcPr>
+            <w:tcW w:w="1512" w:type="dxa"/>
+          </w:tcPr>
+          <w:p>
+            <w:pPr>
+              <w:rPr>
+                <w:rFonts w:ascii="Consolas" w:hAnsi="Consolas"/>
+                <w:sz w:val="21"/>
+                <w:szCs w:val="21"/>
+              </w:rPr>
+            </w:pPr>
+          </w:p>
+        </w:tc>
+        <w:tc>
+          <w:tcPr>
+            <w:tcW w:w="1512" w:type="dxa"/>
+          </w:tcPr>
+          <w:p>
+            <w:pPr>
+              <w:rPr>
+                <w:rFonts w:ascii="Consolas" w:hAnsi="Consolas"/>
+                <w:sz w:val="21"/>
+                <w:szCs w:val="21"/>
+              </w:rPr>
+            </w:pPr>
+          </w:p>
+        </w:tc>
+        <w:tc>
+          <w:tcPr>
+            <w:tcW w:w="1512" w:type="dxa"/>
+          </w:tcPr>
+          <w:p>
+            <w:pPr>
+              <w:rPr>
+                <w:rFonts w:ascii="Consolas" w:hAnsi="Consolas"/>
+                <w:sz w:val="21"/>
+                <w:szCs w:val="21"/>
+              </w:rPr>
+            </w:pPr>
+          </w:p>
+        </w:tc>
+      </w:tr>
+      <w:tr>
+        <w:tc>
+          <w:tcPr>
+            <w:tcW w:w="4390" w:type="dxa"/>
+          </w:tcPr>
+          <w:p/>
+        </w:tc>
+        <w:tc>
+          <w:tcPr>
+            <w:tcW w:w="1512" w:type="dxa"/>
+          </w:tcPr>
+          <w:p>
+            <w:pPr>
+              <w:rPr>
+                <w:rFonts w:ascii="Consolas" w:hAnsi="Consolas"/>
+                <w:sz w:val="21"/>
+                <w:szCs w:val="21"/>
+              </w:rPr>
+            </w:pPr>
+          </w:p>
+        </w:tc>
+        <w:tc>
+          <w:tcPr>
+            <w:tcW w:w="1512" w:type="dxa"/>
+          </w:tcPr>
+          <w:p>
+            <w:pPr>
+              <w:rPr>
+                <w:rFonts w:ascii="Consolas" w:hAnsi="Consolas"/>
+                <w:sz w:val="21"/>
+                <w:szCs w:val="21"/>
+              </w:rPr>
+            </w:pPr>
+          </w:p>
+        </w:tc>
+        <w:tc>
+          <w:tcPr>
+            <w:tcW w:w="1512" w:type="dxa"/>
+          </w:tcPr>
+          <w:p>
+            <w:pPr>
+              <w:rPr>
+                <w:rFonts w:ascii="Consolas" w:hAnsi="Consolas"/>
+                <w:sz w:val="21"/>
+                <w:szCs w:val="21"/>
+              </w:rPr>
+            </w:pPr>
+          </w:p>
+        </w:tc>
+      </w:tr>
+      <w:tr>
+        <w:tc>
+          <w:tcPr>
+            <w:tcW w:w="4390" w:type="dxa"/>
+          </w:tcPr>
+          <w:p/>
+        </w:tc>
+        <w:tc>
+          <w:tcPr>
+            <w:tcW w:w="1512" w:type="dxa"/>
+          </w:tcPr>
+          <w:p>
+            <w:pPr>
+              <w:rPr>
+                <w:rFonts w:ascii="Consolas" w:hAnsi="Consolas"/>
+                <w:sz w:val="21"/>
+                <w:szCs w:val="21"/>
+              </w:rPr>
+            </w:pPr>
+          </w:p>
+        </w:tc>
+        <w:tc>
+          <w:tcPr>
+            <w:tcW w:w="1512" w:type="dxa"/>
+          </w:tcPr>
+          <w:p>
+            <w:pPr>
+              <w:rPr>
+                <w:rFonts w:ascii="Consolas" w:hAnsi="Consolas"/>
+                <w:sz w:val="21"/>
+                <w:szCs w:val="21"/>
+              </w:rPr>
+            </w:pPr>
+          </w:p>
+        </w:tc>
+        <w:tc>
+          <w:tcPr>
+            <w:tcW w:w="1512" w:type="dxa"/>
+          </w:tcPr>
+          <w:p>
+            <w:pPr>
+              <w:rPr>
+                <w:rFonts w:ascii="Consolas" w:hAnsi="Consolas"/>
+                <w:sz w:val="21"/>
+                <w:szCs w:val="21"/>
+              </w:rPr>
+            </w:pPr>
+          </w:p>
+        </w:tc>
+      </w:tr>
+      <w:tr>
+        <w:tc>
+          <w:tcPr>
+            <w:tcW w:w="4390" w:type="dxa"/>
+          </w:tcPr>
+          <w:p/>
+        </w:tc>
+        <w:tc>
+          <w:tcPr>
+            <w:tcW w:w="1512" w:type="dxa"/>
+          </w:tcPr>
+          <w:p/>
+        </w:tc>
+        <w:tc>
+          <w:tcPr>
+            <w:tcW w:w="1512" w:type="dxa"/>
+          </w:tcPr>
+          <w:p/>
+        </w:tc>
+        <w:tc>
+          <w:tcPr>
+            <w:tcW w:w="1512" w:type="dxa"/>
+          </w:tcPr>
+          <w:p/>
+        </w:tc>
+      </w:tr>
+      <w:tr>
+        <w:tc>
+          <w:tcPr>
+            <w:tcW w:w="4390" w:type="dxa"/>
+          </w:tcPr>
+          <w:p/>
+        </w:tc>
+        <w:tc>
+          <w:tcPr>
+            <w:tcW w:w="1512" w:type="dxa"/>
+          </w:tcPr>
+          <w:p/>
+        </w:tc>
+        <w:tc>
+          <w:tcPr>
+            <w:tcW w:w="1512" w:type="dxa"/>
+          </w:tcPr>
+          <w:p/>
+        </w:tc>
+        <w:tc>
+          <w:tcPr>
+            <w:tcW w:w="1512" w:type="dxa"/>
+          </w:tcPr>
+          <w:p/>
+        </w:tc>
+      </w:tr>
+      <w:tr>
+        <w:tc>
+          <w:tcPr>
+            <w:tcW w:w="4390" w:type="dxa"/>
+          </w:tcPr>
+          <w:p/>
+        </w:tc>
+        <w:tc>
+          <w:tcPr>
+            <w:tcW w:w="1512" w:type="dxa"/>
+          </w:tcPr>
+          <w:p/>
+        </w:tc>
+        <w:tc>
+          <w:tcPr>
+            <w:tcW w:w="1512" w:type="dxa"/>
+          </w:tcPr>
+          <w:p/>
+        </w:tc>
+        <w:tc>
+          <w:tcPr>
+            <w:tcW w:w="1512" w:type="dxa"/>
+          </w:tcPr>
+          <w:p/>
+        </w:tc>
+      </w:tr>
+      <w:tr>
+        <w:tc>
+          <w:tcPr>
+            <w:tcW w:w="4390" w:type="dxa"/>
+          </w:tcPr>
+          <w:p/>
+        </w:tc>
+        <w:tc>
+          <w:tcPr>
+            <w:tcW w:w="1512" w:type="dxa"/>
+          </w:tcPr>
+          <w:p/>
+        </w:tc>
+        <w:tc>
+          <w:tcPr>
+            <w:tcW w:w="1512" w:type="dxa"/>
+          </w:tcPr>
+          <w:p/>
+        </w:tc>
+        <w:tc>
+          <w:tcPr>
+            <w:tcW w:w="1512" w:type="dxa"/>
+          </w:tcPr>
+          <w:p/>
+        </w:tc>
+      </w:tr>
+    </w:tbl>
+    <w:p/>
     <w:sectPr>
       <w:pgSz w:w="12240" w:h="15840"/>
       <w:pgMar w:top="1440" w:right="1440" w:bottom="1440" w:left="1440" w:header="708" w:footer="708" w:gutter="0"/>
@@ -2991,6 +4636,7 @@
   <w:style w:type="paragraph" w:default="1" w:styleId="Normal">
     <w:name w:val="Normal"/>
     <w:qFormat/>
+    <w:rsid w:val="000A67E5"/>
   </w:style>
   <w:style w:type="paragraph" w:styleId="Heading1">
     <w:name w:val="heading 1"/>
@@ -3098,6 +4744,25 @@
       <w:color w:val="954F72" w:themeColor="followedHyperlink"/>
       <w:u w:val="single"/>
     </w:rPr>
+  </w:style>
+  <w:style w:type="table" w:styleId="TableGrid">
+    <w:name w:val="Table Grid"/>
+    <w:basedOn w:val="TableNormal"/>
+    <w:uiPriority w:val="39"/>
+    <w:rsid w:val="00622718"/>
+    <w:pPr>
+      <w:spacing w:after="0" w:line="240" w:lineRule="auto"/>
+    </w:pPr>
+    <w:tblPr>
+      <w:tblBorders>
+        <w:top w:val="single" w:sz="4" w:space="0" w:color="auto"/>
+        <w:left w:val="single" w:sz="4" w:space="0" w:color="auto"/>
+        <w:bottom w:val="single" w:sz="4" w:space="0" w:color="auto"/>
+        <w:right w:val="single" w:sz="4" w:space="0" w:color="auto"/>
+        <w:insideH w:val="single" w:sz="4" w:space="0" w:color="auto"/>
+        <w:insideV w:val="single" w:sz="4" w:space="0" w:color="auto"/>
+      </w:tblBorders>
+    </w:tblPr>
   </w:style>
 </w:styles>
 </file>

</xml_diff>

<commit_message>
created dataframes for google trend flu symptoms, random forest models based on trends, time of year, defined arima_model, rf_model, evaluate model functions,
</commit_message>
<xml_diff>
--- a/planning/Final Project Plan.docx
+++ b/planning/Final Project Plan.docx
@@ -1028,19 +1028,7 @@
           <w:rPr>
             <w:rStyle w:val="Hyperlink"/>
           </w:rPr>
-          <w:t>https://facebook.github.io/prophet/doc</w:t>
-        </w:r>
-        <w:r>
-          <w:rPr>
-            <w:rStyle w:val="Hyperlink"/>
-          </w:rPr>
-          <w:t>s</w:t>
-        </w:r>
-        <w:r>
-          <w:rPr>
-            <w:rStyle w:val="Hyperlink"/>
-          </w:rPr>
-          <w:t>/handling_shocks.html#treating-covid-19-lockdowns-as-a-one-off-holidays</w:t>
+          <w:t>https://facebook.github.io/prophet/docs/handling_shocks.html#treating-covid-19-lockdowns-as-a-one-off-holidays</w:t>
         </w:r>
       </w:hyperlink>
     </w:p>
@@ -1115,6 +1103,18 @@
       </w:r>
       <w:r>
         <w:t xml:space="preserve"> last year)</w:t>
+      </w:r>
+    </w:p>
+    <w:p>
+      <w:pPr>
+        <w:pStyle w:val="ListParagraph"/>
+        <w:numPr>
+          <w:ilvl w:val="3"/>
+          <w:numId w:val="6"/>
+        </w:numPr>
+      </w:pPr>
+      <w:r>
+        <w:t>ADD IN PREVIOUS WEEKS, PREVIOUS YEAR AS FEATURES</w:t>
       </w:r>
     </w:p>
     <w:p>
@@ -1580,15 +1580,15 @@
         <w:tblLook w:val="04A0" w:firstRow="1" w:lastRow="0" w:firstColumn="1" w:lastColumn="0" w:noHBand="0" w:noVBand="1"/>
       </w:tblPr>
       <w:tblGrid>
-        <w:gridCol w:w="4390"/>
+        <w:gridCol w:w="4873"/>
         <w:gridCol w:w="1487"/>
-        <w:gridCol w:w="1506"/>
-        <w:gridCol w:w="1506"/>
+        <w:gridCol w:w="1495"/>
+        <w:gridCol w:w="1495"/>
       </w:tblGrid>
       <w:tr>
         <w:tc>
           <w:tcPr>
-            <w:tcW w:w="4390" w:type="dxa"/>
+            <w:tcW w:w="4957" w:type="dxa"/>
           </w:tcPr>
           <w:p>
             <w:r>
@@ -1604,7 +1604,7 @@
         </w:tc>
         <w:tc>
           <w:tcPr>
-            <w:tcW w:w="1487" w:type="dxa"/>
+            <w:tcW w:w="920" w:type="dxa"/>
           </w:tcPr>
           <w:p>
             <w:r>
@@ -1645,7 +1645,7 @@
       <w:tr>
         <w:tc>
           <w:tcPr>
-            <w:tcW w:w="4390" w:type="dxa"/>
+            <w:tcW w:w="4957" w:type="dxa"/>
           </w:tcPr>
           <w:p>
             <w:r>
@@ -1655,7 +1655,7 @@
         </w:tc>
         <w:tc>
           <w:tcPr>
-            <w:tcW w:w="1487" w:type="dxa"/>
+            <w:tcW w:w="920" w:type="dxa"/>
           </w:tcPr>
           <w:p>
             <w:r>
@@ -1702,29 +1702,17 @@
       <w:tr>
         <w:tc>
           <w:tcPr>
-            <w:tcW w:w="4390" w:type="dxa"/>
-          </w:tcPr>
-          <w:p>
-            <w:r>
-              <w:t xml:space="preserve">2-week moving average – </w:t>
-            </w:r>
-            <w:r>
-              <w:t>2</w:t>
-            </w:r>
-            <w:r>
-              <w:t xml:space="preserve"> week</w:t>
-            </w:r>
-            <w:r>
-              <w:t>s</w:t>
-            </w:r>
-            <w:r>
-              <w:t xml:space="preserve"> ahead</w:t>
-            </w:r>
-          </w:p>
-        </w:tc>
-        <w:tc>
-          <w:tcPr>
-            <w:tcW w:w="1487" w:type="dxa"/>
+            <w:tcW w:w="4957" w:type="dxa"/>
+          </w:tcPr>
+          <w:p>
+            <w:r>
+              <w:t>2-week moving average – 2 weeks ahead</w:t>
+            </w:r>
+          </w:p>
+        </w:tc>
+        <w:tc>
+          <w:tcPr>
+            <w:tcW w:w="920" w:type="dxa"/>
           </w:tcPr>
           <w:p>
             <w:r>
@@ -1771,29 +1759,17 @@
       <w:tr>
         <w:tc>
           <w:tcPr>
-            <w:tcW w:w="4390" w:type="dxa"/>
-          </w:tcPr>
-          <w:p>
-            <w:r>
-              <w:t xml:space="preserve">2-week moving average – </w:t>
-            </w:r>
-            <w:r>
-              <w:t>3</w:t>
-            </w:r>
-            <w:r>
-              <w:t xml:space="preserve"> week</w:t>
-            </w:r>
-            <w:r>
-              <w:t>s</w:t>
-            </w:r>
-            <w:r>
-              <w:t xml:space="preserve"> ahead</w:t>
-            </w:r>
-          </w:p>
-        </w:tc>
-        <w:tc>
-          <w:tcPr>
-            <w:tcW w:w="1487" w:type="dxa"/>
+            <w:tcW w:w="4957" w:type="dxa"/>
+          </w:tcPr>
+          <w:p>
+            <w:r>
+              <w:t>2-week moving average – 3 weeks ahead</w:t>
+            </w:r>
+          </w:p>
+        </w:tc>
+        <w:tc>
+          <w:tcPr>
+            <w:tcW w:w="920" w:type="dxa"/>
           </w:tcPr>
           <w:p>
             <w:r>
@@ -1840,29 +1816,17 @@
       <w:tr>
         <w:tc>
           <w:tcPr>
-            <w:tcW w:w="4390" w:type="dxa"/>
-          </w:tcPr>
-          <w:p>
-            <w:r>
-              <w:t xml:space="preserve">2-week moving average – </w:t>
-            </w:r>
-            <w:r>
-              <w:t>4</w:t>
-            </w:r>
-            <w:r>
-              <w:t xml:space="preserve"> week</w:t>
-            </w:r>
-            <w:r>
-              <w:t>s</w:t>
-            </w:r>
-            <w:r>
-              <w:t xml:space="preserve"> ahead</w:t>
-            </w:r>
-          </w:p>
-        </w:tc>
-        <w:tc>
-          <w:tcPr>
-            <w:tcW w:w="1487" w:type="dxa"/>
+            <w:tcW w:w="4957" w:type="dxa"/>
+          </w:tcPr>
+          <w:p>
+            <w:r>
+              <w:t>2-week moving average – 4 weeks ahead</w:t>
+            </w:r>
+          </w:p>
+        </w:tc>
+        <w:tc>
+          <w:tcPr>
+            <w:tcW w:w="920" w:type="dxa"/>
           </w:tcPr>
           <w:p>
             <w:r>
@@ -1909,7 +1873,7 @@
       <w:tr>
         <w:tc>
           <w:tcPr>
-            <w:tcW w:w="4390" w:type="dxa"/>
+            <w:tcW w:w="4957" w:type="dxa"/>
           </w:tcPr>
           <w:p>
             <w:proofErr w:type="gramStart"/>
@@ -1930,7 +1894,7 @@
         </w:tc>
         <w:tc>
           <w:tcPr>
-            <w:tcW w:w="1487" w:type="dxa"/>
+            <w:tcW w:w="920" w:type="dxa"/>
           </w:tcPr>
           <w:p>
             <w:r>
@@ -1962,7 +1926,7 @@
       <w:tr>
         <w:tc>
           <w:tcPr>
-            <w:tcW w:w="4390" w:type="dxa"/>
+            <w:tcW w:w="4957" w:type="dxa"/>
           </w:tcPr>
           <w:p>
             <w:proofErr w:type="gramStart"/>
@@ -1983,7 +1947,7 @@
         </w:tc>
         <w:tc>
           <w:tcPr>
-            <w:tcW w:w="1487" w:type="dxa"/>
+            <w:tcW w:w="920" w:type="dxa"/>
           </w:tcPr>
           <w:p>
             <w:r>
@@ -2015,7 +1979,7 @@
       <w:tr>
         <w:tc>
           <w:tcPr>
-            <w:tcW w:w="4390" w:type="dxa"/>
+            <w:tcW w:w="4957" w:type="dxa"/>
           </w:tcPr>
           <w:p>
             <w:proofErr w:type="gramStart"/>
@@ -2036,7 +2000,7 @@
         </w:tc>
         <w:tc>
           <w:tcPr>
-            <w:tcW w:w="1487" w:type="dxa"/>
+            <w:tcW w:w="920" w:type="dxa"/>
           </w:tcPr>
           <w:p>
             <w:r>
@@ -2068,7 +2032,7 @@
       <w:tr>
         <w:tc>
           <w:tcPr>
-            <w:tcW w:w="4390" w:type="dxa"/>
+            <w:tcW w:w="4957" w:type="dxa"/>
           </w:tcPr>
           <w:p>
             <w:proofErr w:type="gramStart"/>
@@ -2089,7 +2053,7 @@
         </w:tc>
         <w:tc>
           <w:tcPr>
-            <w:tcW w:w="1487" w:type="dxa"/>
+            <w:tcW w:w="920" w:type="dxa"/>
           </w:tcPr>
           <w:p>
             <w:r>
@@ -2128,15 +2092,15 @@
         <w:tblLook w:val="04A0" w:firstRow="1" w:lastRow="0" w:firstColumn="1" w:lastColumn="0" w:noHBand="0" w:noVBand="1"/>
       </w:tblPr>
       <w:tblGrid>
-        <w:gridCol w:w="4390"/>
+        <w:gridCol w:w="4897"/>
         <w:gridCol w:w="1487"/>
-        <w:gridCol w:w="1506"/>
-        <w:gridCol w:w="1506"/>
+        <w:gridCol w:w="1486"/>
+        <w:gridCol w:w="1480"/>
       </w:tblGrid>
       <w:tr>
         <w:tc>
           <w:tcPr>
-            <w:tcW w:w="4390" w:type="dxa"/>
+            <w:tcW w:w="5098" w:type="dxa"/>
           </w:tcPr>
           <w:p>
             <w:r>
@@ -2152,7 +2116,7 @@
         </w:tc>
         <w:tc>
           <w:tcPr>
-            <w:tcW w:w="1487" w:type="dxa"/>
+            <w:tcW w:w="779" w:type="dxa"/>
           </w:tcPr>
           <w:p>
             <w:r>
@@ -2193,7 +2157,7 @@
       <w:tr>
         <w:tc>
           <w:tcPr>
-            <w:tcW w:w="4390" w:type="dxa"/>
+            <w:tcW w:w="5098" w:type="dxa"/>
           </w:tcPr>
           <w:p>
             <w:r>
@@ -2203,7 +2167,7 @@
         </w:tc>
         <w:tc>
           <w:tcPr>
-            <w:tcW w:w="1487" w:type="dxa"/>
+            <w:tcW w:w="779" w:type="dxa"/>
           </w:tcPr>
           <w:p>
             <w:pPr>
@@ -2271,7 +2235,7 @@
       <w:tr>
         <w:tc>
           <w:tcPr>
-            <w:tcW w:w="4390" w:type="dxa"/>
+            <w:tcW w:w="5098" w:type="dxa"/>
           </w:tcPr>
           <w:p>
             <w:r>
@@ -2281,7 +2245,7 @@
         </w:tc>
         <w:tc>
           <w:tcPr>
-            <w:tcW w:w="1487" w:type="dxa"/>
+            <w:tcW w:w="779" w:type="dxa"/>
           </w:tcPr>
           <w:p>
             <w:pPr>
@@ -2349,7 +2313,7 @@
       <w:tr>
         <w:tc>
           <w:tcPr>
-            <w:tcW w:w="4390" w:type="dxa"/>
+            <w:tcW w:w="5098" w:type="dxa"/>
           </w:tcPr>
           <w:p>
             <w:r>
@@ -2359,7 +2323,7 @@
         </w:tc>
         <w:tc>
           <w:tcPr>
-            <w:tcW w:w="1487" w:type="dxa"/>
+            <w:tcW w:w="779" w:type="dxa"/>
           </w:tcPr>
           <w:p>
             <w:pPr>
@@ -2427,7 +2391,7 @@
       <w:tr>
         <w:tc>
           <w:tcPr>
-            <w:tcW w:w="4390" w:type="dxa"/>
+            <w:tcW w:w="5098" w:type="dxa"/>
           </w:tcPr>
           <w:p>
             <w:r>
@@ -2437,7 +2401,7 @@
         </w:tc>
         <w:tc>
           <w:tcPr>
-            <w:tcW w:w="1487" w:type="dxa"/>
+            <w:tcW w:w="779" w:type="dxa"/>
           </w:tcPr>
           <w:p>
             <w:pPr>
@@ -2505,7 +2469,7 @@
       <w:tr>
         <w:tc>
           <w:tcPr>
-            <w:tcW w:w="4390" w:type="dxa"/>
+            <w:tcW w:w="5098" w:type="dxa"/>
           </w:tcPr>
           <w:p>
             <w:proofErr w:type="gramStart"/>
@@ -2514,22 +2478,13 @@
             </w:r>
             <w:proofErr w:type="gramEnd"/>
             <w:r>
-              <w:t xml:space="preserve">2,0,6) </w:t>
-            </w:r>
-            <w:r>
-              <w:t>–</w:t>
-            </w:r>
-            <w:r>
-              <w:t xml:space="preserve"> </w:t>
-            </w:r>
-            <w:r>
-              <w:t>1 week ahead</w:t>
-            </w:r>
-          </w:p>
-        </w:tc>
-        <w:tc>
-          <w:tcPr>
-            <w:tcW w:w="1487" w:type="dxa"/>
+              <w:t>2,0,6) – 1 week ahead</w:t>
+            </w:r>
+          </w:p>
+        </w:tc>
+        <w:tc>
+          <w:tcPr>
+            <w:tcW w:w="779" w:type="dxa"/>
           </w:tcPr>
           <w:p>
             <w:r>
@@ -2576,7 +2531,7 @@
       <w:tr>
         <w:tc>
           <w:tcPr>
-            <w:tcW w:w="4390" w:type="dxa"/>
+            <w:tcW w:w="5098" w:type="dxa"/>
           </w:tcPr>
           <w:p>
             <w:proofErr w:type="gramStart"/>
@@ -2585,25 +2540,13 @@
             </w:r>
             <w:proofErr w:type="gramEnd"/>
             <w:r>
-              <w:t xml:space="preserve">2,0,6) – </w:t>
-            </w:r>
-            <w:r>
-              <w:t>2</w:t>
-            </w:r>
-            <w:r>
-              <w:t xml:space="preserve"> week</w:t>
-            </w:r>
-            <w:r>
-              <w:t>s</w:t>
-            </w:r>
-            <w:r>
-              <w:t xml:space="preserve"> ahead</w:t>
-            </w:r>
-          </w:p>
-        </w:tc>
-        <w:tc>
-          <w:tcPr>
-            <w:tcW w:w="1487" w:type="dxa"/>
+              <w:t>2,0,6) – 2 weeks ahead</w:t>
+            </w:r>
+          </w:p>
+        </w:tc>
+        <w:tc>
+          <w:tcPr>
+            <w:tcW w:w="779" w:type="dxa"/>
           </w:tcPr>
           <w:p>
             <w:r>
@@ -2650,7 +2593,7 @@
       <w:tr>
         <w:tc>
           <w:tcPr>
-            <w:tcW w:w="4390" w:type="dxa"/>
+            <w:tcW w:w="5098" w:type="dxa"/>
           </w:tcPr>
           <w:p>
             <w:proofErr w:type="gramStart"/>
@@ -2659,19 +2602,13 @@
             </w:r>
             <w:proofErr w:type="gramEnd"/>
             <w:r>
-              <w:t xml:space="preserve">2,0,6) – </w:t>
-            </w:r>
-            <w:r>
-              <w:t>3</w:t>
-            </w:r>
-            <w:r>
-              <w:t xml:space="preserve"> weeks ahead</w:t>
-            </w:r>
-          </w:p>
-        </w:tc>
-        <w:tc>
-          <w:tcPr>
-            <w:tcW w:w="1487" w:type="dxa"/>
+              <w:t>2,0,6) – 3 weeks ahead</w:t>
+            </w:r>
+          </w:p>
+        </w:tc>
+        <w:tc>
+          <w:tcPr>
+            <w:tcW w:w="779" w:type="dxa"/>
           </w:tcPr>
           <w:p>
             <w:r>
@@ -2718,7 +2655,7 @@
       <w:tr>
         <w:tc>
           <w:tcPr>
-            <w:tcW w:w="4390" w:type="dxa"/>
+            <w:tcW w:w="5098" w:type="dxa"/>
           </w:tcPr>
           <w:p>
             <w:proofErr w:type="gramStart"/>
@@ -2727,19 +2664,13 @@
             </w:r>
             <w:proofErr w:type="gramEnd"/>
             <w:r>
-              <w:t xml:space="preserve">2,0,6) – </w:t>
-            </w:r>
-            <w:r>
-              <w:t>4</w:t>
-            </w:r>
-            <w:r>
-              <w:t xml:space="preserve"> weeks ahead</w:t>
-            </w:r>
-          </w:p>
-        </w:tc>
-        <w:tc>
-          <w:tcPr>
-            <w:tcW w:w="1487" w:type="dxa"/>
+              <w:t>2,0,6) – 4 weeks ahead</w:t>
+            </w:r>
+          </w:p>
+        </w:tc>
+        <w:tc>
+          <w:tcPr>
+            <w:tcW w:w="779" w:type="dxa"/>
           </w:tcPr>
           <w:p>
             <w:r>
@@ -2779,6 +2710,748 @@
                 <w:szCs w:val="21"/>
               </w:rPr>
               <w:t>852.602</w:t>
+            </w:r>
+          </w:p>
+        </w:tc>
+      </w:tr>
+      <w:tr>
+        <w:tc>
+          <w:tcPr>
+            <w:tcW w:w="5098" w:type="dxa"/>
+          </w:tcPr>
+          <w:p>
+            <w:r>
+              <w:t>Linear Regression – 1 week ahead</w:t>
+            </w:r>
+          </w:p>
+        </w:tc>
+        <w:tc>
+          <w:tcPr>
+            <w:tcW w:w="779" w:type="dxa"/>
+          </w:tcPr>
+          <w:p>
+            <w:pPr>
+              <w:rPr>
+                <w:rFonts w:ascii="Consolas" w:hAnsi="Consolas"/>
+                <w:sz w:val="21"/>
+                <w:szCs w:val="21"/>
+              </w:rPr>
+            </w:pPr>
+            <w:r>
+              <w:rPr>
+                <w:rFonts w:ascii="Consolas" w:hAnsi="Consolas"/>
+                <w:sz w:val="21"/>
+                <w:szCs w:val="21"/>
+              </w:rPr>
+              <w:t>1782145.805</w:t>
+            </w:r>
+          </w:p>
+        </w:tc>
+        <w:tc>
+          <w:tcPr>
+            <w:tcW w:w="1506" w:type="dxa"/>
+          </w:tcPr>
+          <w:p>
+            <w:pPr>
+              <w:rPr>
+                <w:rFonts w:ascii="Consolas" w:hAnsi="Consolas"/>
+                <w:sz w:val="21"/>
+                <w:szCs w:val="21"/>
+              </w:rPr>
+            </w:pPr>
+            <w:r>
+              <w:rPr>
+                <w:rFonts w:ascii="Consolas" w:hAnsi="Consolas"/>
+                <w:sz w:val="21"/>
+                <w:szCs w:val="21"/>
+              </w:rPr>
+              <w:t>1334.97</w:t>
+            </w:r>
+          </w:p>
+        </w:tc>
+        <w:tc>
+          <w:tcPr>
+            <w:tcW w:w="1506" w:type="dxa"/>
+          </w:tcPr>
+          <w:p>
+            <w:pPr>
+              <w:rPr>
+                <w:rFonts w:ascii="Consolas" w:hAnsi="Consolas"/>
+                <w:sz w:val="21"/>
+                <w:szCs w:val="21"/>
+              </w:rPr>
+            </w:pPr>
+            <w:r>
+              <w:rPr>
+                <w:rFonts w:ascii="Consolas" w:hAnsi="Consolas"/>
+                <w:sz w:val="21"/>
+                <w:szCs w:val="21"/>
+              </w:rPr>
+              <w:t>1334.97</w:t>
+            </w:r>
+          </w:p>
+        </w:tc>
+      </w:tr>
+      <w:tr>
+        <w:tc>
+          <w:tcPr>
+            <w:tcW w:w="5098" w:type="dxa"/>
+          </w:tcPr>
+          <w:p>
+            <w:r>
+              <w:t xml:space="preserve">Random Forest </w:t>
+            </w:r>
+            <w:r>
+              <w:t xml:space="preserve">(season) </w:t>
+            </w:r>
+            <w:r>
+              <w:t>– 1 week ahead</w:t>
+            </w:r>
+          </w:p>
+        </w:tc>
+        <w:tc>
+          <w:tcPr>
+            <w:tcW w:w="779" w:type="dxa"/>
+          </w:tcPr>
+          <w:p>
+            <w:pPr>
+              <w:rPr>
+                <w:rFonts w:ascii="Consolas" w:hAnsi="Consolas"/>
+                <w:sz w:val="21"/>
+                <w:szCs w:val="21"/>
+              </w:rPr>
+            </w:pPr>
+            <w:r>
+              <w:rPr>
+                <w:rFonts w:ascii="Consolas" w:hAnsi="Consolas"/>
+                <w:sz w:val="21"/>
+                <w:szCs w:val="21"/>
+              </w:rPr>
+              <w:t>11828.738</w:t>
+            </w:r>
+          </w:p>
+        </w:tc>
+        <w:tc>
+          <w:tcPr>
+            <w:tcW w:w="1506" w:type="dxa"/>
+          </w:tcPr>
+          <w:p>
+            <w:pPr>
+              <w:rPr>
+                <w:rFonts w:ascii="Consolas" w:hAnsi="Consolas"/>
+                <w:sz w:val="21"/>
+                <w:szCs w:val="21"/>
+              </w:rPr>
+            </w:pPr>
+            <w:r>
+              <w:rPr>
+                <w:rFonts w:ascii="Consolas" w:hAnsi="Consolas"/>
+                <w:sz w:val="21"/>
+                <w:szCs w:val="21"/>
+              </w:rPr>
+              <w:t>108.76</w:t>
+            </w:r>
+          </w:p>
+        </w:tc>
+        <w:tc>
+          <w:tcPr>
+            <w:tcW w:w="1506" w:type="dxa"/>
+          </w:tcPr>
+          <w:p>
+            <w:pPr>
+              <w:rPr>
+                <w:rFonts w:ascii="Consolas" w:hAnsi="Consolas"/>
+                <w:sz w:val="21"/>
+                <w:szCs w:val="21"/>
+              </w:rPr>
+            </w:pPr>
+            <w:r>
+              <w:rPr>
+                <w:rFonts w:ascii="Consolas" w:hAnsi="Consolas"/>
+                <w:sz w:val="21"/>
+                <w:szCs w:val="21"/>
+              </w:rPr>
+              <w:t>108.76</w:t>
+            </w:r>
+          </w:p>
+        </w:tc>
+      </w:tr>
+      <w:tr>
+        <w:tc>
+          <w:tcPr>
+            <w:tcW w:w="5098" w:type="dxa"/>
+          </w:tcPr>
+          <w:p>
+            <w:r>
+              <w:t>Random Forest</w:t>
+            </w:r>
+            <w:r>
+              <w:t xml:space="preserve"> (</w:t>
+            </w:r>
+            <w:proofErr w:type="gramStart"/>
+            <w:r>
+              <w:t xml:space="preserve">season) </w:t>
+            </w:r>
+            <w:r>
+              <w:t xml:space="preserve"> –</w:t>
+            </w:r>
+            <w:proofErr w:type="gramEnd"/>
+            <w:r>
+              <w:t xml:space="preserve"> 2 weeks ahead</w:t>
+            </w:r>
+          </w:p>
+        </w:tc>
+        <w:tc>
+          <w:tcPr>
+            <w:tcW w:w="779" w:type="dxa"/>
+          </w:tcPr>
+          <w:p>
+            <w:pPr>
+              <w:rPr>
+                <w:rFonts w:ascii="Consolas" w:hAnsi="Consolas"/>
+                <w:sz w:val="21"/>
+                <w:szCs w:val="21"/>
+              </w:rPr>
+            </w:pPr>
+            <w:r>
+              <w:rPr>
+                <w:rFonts w:ascii="Consolas" w:hAnsi="Consolas"/>
+                <w:sz w:val="21"/>
+                <w:szCs w:val="21"/>
+              </w:rPr>
+              <w:t>97081.911</w:t>
+            </w:r>
+          </w:p>
+        </w:tc>
+        <w:tc>
+          <w:tcPr>
+            <w:tcW w:w="1506" w:type="dxa"/>
+          </w:tcPr>
+          <w:p>
+            <w:pPr>
+              <w:rPr>
+                <w:rFonts w:ascii="Consolas" w:hAnsi="Consolas"/>
+                <w:sz w:val="21"/>
+                <w:szCs w:val="21"/>
+              </w:rPr>
+            </w:pPr>
+            <w:r>
+              <w:rPr>
+                <w:rFonts w:ascii="Consolas" w:hAnsi="Consolas"/>
+                <w:sz w:val="21"/>
+                <w:szCs w:val="21"/>
+              </w:rPr>
+              <w:t>311.58</w:t>
+            </w:r>
+          </w:p>
+        </w:tc>
+        <w:tc>
+          <w:tcPr>
+            <w:tcW w:w="1506" w:type="dxa"/>
+          </w:tcPr>
+          <w:p>
+            <w:pPr>
+              <w:rPr>
+                <w:rFonts w:ascii="Consolas" w:hAnsi="Consolas"/>
+                <w:sz w:val="21"/>
+                <w:szCs w:val="21"/>
+              </w:rPr>
+            </w:pPr>
+            <w:r>
+              <w:rPr>
+                <w:rFonts w:ascii="Consolas" w:hAnsi="Consolas"/>
+                <w:sz w:val="21"/>
+                <w:szCs w:val="21"/>
+              </w:rPr>
+              <w:t>311.25</w:t>
+            </w:r>
+          </w:p>
+        </w:tc>
+      </w:tr>
+      <w:tr>
+        <w:tc>
+          <w:tcPr>
+            <w:tcW w:w="5098" w:type="dxa"/>
+          </w:tcPr>
+          <w:p>
+            <w:r>
+              <w:t xml:space="preserve">Random Forest </w:t>
+            </w:r>
+            <w:r>
+              <w:t xml:space="preserve">(season) </w:t>
+            </w:r>
+            <w:r>
+              <w:t>– 3 weeks ahead</w:t>
+            </w:r>
+          </w:p>
+        </w:tc>
+        <w:tc>
+          <w:tcPr>
+            <w:tcW w:w="779" w:type="dxa"/>
+          </w:tcPr>
+          <w:p>
+            <w:pPr>
+              <w:rPr>
+                <w:rFonts w:ascii="Consolas" w:hAnsi="Consolas"/>
+                <w:sz w:val="21"/>
+                <w:szCs w:val="21"/>
+              </w:rPr>
+            </w:pPr>
+            <w:r>
+              <w:rPr>
+                <w:rFonts w:ascii="Consolas" w:hAnsi="Consolas"/>
+                <w:sz w:val="21"/>
+                <w:szCs w:val="21"/>
+              </w:rPr>
+              <w:t>206036.315</w:t>
+            </w:r>
+          </w:p>
+        </w:tc>
+        <w:tc>
+          <w:tcPr>
+            <w:tcW w:w="1506" w:type="dxa"/>
+          </w:tcPr>
+          <w:p>
+            <w:pPr>
+              <w:rPr>
+                <w:rFonts w:ascii="Consolas" w:hAnsi="Consolas"/>
+                <w:sz w:val="21"/>
+                <w:szCs w:val="21"/>
+              </w:rPr>
+            </w:pPr>
+            <w:r>
+              <w:rPr>
+                <w:rFonts w:ascii="Consolas" w:hAnsi="Consolas"/>
+                <w:sz w:val="21"/>
+                <w:szCs w:val="21"/>
+              </w:rPr>
+              <w:t>453.912</w:t>
+            </w:r>
+          </w:p>
+        </w:tc>
+        <w:tc>
+          <w:tcPr>
+            <w:tcW w:w="1506" w:type="dxa"/>
+          </w:tcPr>
+          <w:p>
+            <w:pPr>
+              <w:rPr>
+                <w:rFonts w:ascii="Consolas" w:hAnsi="Consolas"/>
+                <w:sz w:val="21"/>
+                <w:szCs w:val="21"/>
+              </w:rPr>
+            </w:pPr>
+            <w:r>
+              <w:rPr>
+                <w:rFonts w:ascii="Consolas" w:hAnsi="Consolas"/>
+                <w:sz w:val="21"/>
+                <w:szCs w:val="21"/>
+              </w:rPr>
+              <w:t>443.407</w:t>
+            </w:r>
+          </w:p>
+        </w:tc>
+      </w:tr>
+      <w:tr>
+        <w:tc>
+          <w:tcPr>
+            <w:tcW w:w="5098" w:type="dxa"/>
+          </w:tcPr>
+          <w:p>
+            <w:r>
+              <w:t xml:space="preserve">Random Forest </w:t>
+            </w:r>
+            <w:r>
+              <w:t xml:space="preserve">(season) </w:t>
+            </w:r>
+            <w:r>
+              <w:t>– 4 weeks ahead</w:t>
+            </w:r>
+          </w:p>
+        </w:tc>
+        <w:tc>
+          <w:tcPr>
+            <w:tcW w:w="779" w:type="dxa"/>
+          </w:tcPr>
+          <w:p>
+            <w:pPr>
+              <w:rPr>
+                <w:rFonts w:ascii="Consolas" w:hAnsi="Consolas"/>
+                <w:sz w:val="21"/>
+                <w:szCs w:val="21"/>
+              </w:rPr>
+            </w:pPr>
+            <w:r>
+              <w:rPr>
+                <w:rFonts w:ascii="Consolas" w:hAnsi="Consolas"/>
+                <w:sz w:val="21"/>
+                <w:szCs w:val="21"/>
+              </w:rPr>
+              <w:t>119252.581</w:t>
+            </w:r>
+          </w:p>
+        </w:tc>
+        <w:tc>
+          <w:tcPr>
+            <w:tcW w:w="1506" w:type="dxa"/>
+          </w:tcPr>
+          <w:p>
+            <w:pPr>
+              <w:rPr>
+                <w:rFonts w:ascii="Consolas" w:hAnsi="Consolas"/>
+                <w:sz w:val="21"/>
+                <w:szCs w:val="21"/>
+              </w:rPr>
+            </w:pPr>
+            <w:r>
+              <w:rPr>
+                <w:rFonts w:ascii="Consolas" w:hAnsi="Consolas"/>
+                <w:sz w:val="21"/>
+                <w:szCs w:val="21"/>
+              </w:rPr>
+              <w:t>345.33</w:t>
+            </w:r>
+          </w:p>
+        </w:tc>
+        <w:tc>
+          <w:tcPr>
+            <w:tcW w:w="1506" w:type="dxa"/>
+          </w:tcPr>
+          <w:p>
+            <w:pPr>
+              <w:rPr>
+                <w:rFonts w:ascii="Consolas" w:hAnsi="Consolas"/>
+                <w:sz w:val="21"/>
+                <w:szCs w:val="21"/>
+              </w:rPr>
+            </w:pPr>
+            <w:r>
+              <w:rPr>
+                <w:rFonts w:ascii="Consolas" w:hAnsi="Consolas"/>
+                <w:sz w:val="21"/>
+                <w:szCs w:val="21"/>
+              </w:rPr>
+              <w:t>228.905</w:t>
+            </w:r>
+          </w:p>
+        </w:tc>
+      </w:tr>
+      <w:tr>
+        <w:tc>
+          <w:tcPr>
+            <w:tcW w:w="5098" w:type="dxa"/>
+          </w:tcPr>
+          <w:p>
+            <w:r>
+              <w:t>Random Forest (flu symptoms) – 1 week ahead</w:t>
+            </w:r>
+          </w:p>
+        </w:tc>
+        <w:tc>
+          <w:tcPr>
+            <w:tcW w:w="779" w:type="dxa"/>
+          </w:tcPr>
+          <w:p>
+            <w:pPr>
+              <w:rPr>
+                <w:rFonts w:ascii="Consolas" w:hAnsi="Consolas"/>
+                <w:sz w:val="21"/>
+                <w:szCs w:val="21"/>
+              </w:rPr>
+            </w:pPr>
+            <w:r>
+              <w:rPr>
+                <w:rFonts w:ascii="Consolas" w:hAnsi="Consolas"/>
+                <w:sz w:val="21"/>
+                <w:szCs w:val="21"/>
+              </w:rPr>
+              <w:t>435719.268</w:t>
+            </w:r>
+          </w:p>
+        </w:tc>
+        <w:tc>
+          <w:tcPr>
+            <w:tcW w:w="1506" w:type="dxa"/>
+          </w:tcPr>
+          <w:p>
+            <w:pPr>
+              <w:rPr>
+                <w:rFonts w:ascii="Consolas" w:hAnsi="Consolas"/>
+                <w:sz w:val="21"/>
+                <w:szCs w:val="21"/>
+              </w:rPr>
+            </w:pPr>
+            <w:r>
+              <w:rPr>
+                <w:rFonts w:ascii="Consolas" w:hAnsi="Consolas"/>
+                <w:sz w:val="21"/>
+                <w:szCs w:val="21"/>
+              </w:rPr>
+              <w:t>660.09</w:t>
+            </w:r>
+          </w:p>
+        </w:tc>
+        <w:tc>
+          <w:tcPr>
+            <w:tcW w:w="1506" w:type="dxa"/>
+          </w:tcPr>
+          <w:p>
+            <w:pPr>
+              <w:rPr>
+                <w:rFonts w:ascii="Consolas" w:hAnsi="Consolas"/>
+                <w:sz w:val="21"/>
+                <w:szCs w:val="21"/>
+              </w:rPr>
+            </w:pPr>
+            <w:r>
+              <w:rPr>
+                <w:rFonts w:ascii="Consolas" w:hAnsi="Consolas"/>
+                <w:sz w:val="21"/>
+                <w:szCs w:val="21"/>
+              </w:rPr>
+              <w:t>660.09</w:t>
+            </w:r>
+          </w:p>
+        </w:tc>
+      </w:tr>
+      <w:tr>
+        <w:tc>
+          <w:tcPr>
+            <w:tcW w:w="5098" w:type="dxa"/>
+          </w:tcPr>
+          <w:p>
+            <w:r>
+              <w:t>Random Forest (flu symptoms) – 2 weeks ahead</w:t>
+            </w:r>
+          </w:p>
+        </w:tc>
+        <w:tc>
+          <w:tcPr>
+            <w:tcW w:w="779" w:type="dxa"/>
+          </w:tcPr>
+          <w:p>
+            <w:pPr>
+              <w:rPr>
+                <w:rFonts w:ascii="Consolas" w:hAnsi="Consolas"/>
+                <w:sz w:val="21"/>
+                <w:szCs w:val="21"/>
+              </w:rPr>
+            </w:pPr>
+            <w:r>
+              <w:rPr>
+                <w:rFonts w:ascii="Consolas" w:hAnsi="Consolas"/>
+                <w:sz w:val="21"/>
+                <w:szCs w:val="21"/>
+              </w:rPr>
+              <w:t>424747.631</w:t>
+            </w:r>
+          </w:p>
+        </w:tc>
+        <w:tc>
+          <w:tcPr>
+            <w:tcW w:w="1506" w:type="dxa"/>
+          </w:tcPr>
+          <w:p>
+            <w:pPr>
+              <w:rPr>
+                <w:rFonts w:ascii="Consolas" w:hAnsi="Consolas"/>
+                <w:sz w:val="21"/>
+                <w:szCs w:val="21"/>
+              </w:rPr>
+            </w:pPr>
+            <w:r>
+              <w:rPr>
+                <w:rFonts w:ascii="Consolas" w:hAnsi="Consolas"/>
+                <w:sz w:val="21"/>
+                <w:szCs w:val="21"/>
+              </w:rPr>
+              <w:t>651.727</w:t>
+            </w:r>
+          </w:p>
+        </w:tc>
+        <w:tc>
+          <w:tcPr>
+            <w:tcW w:w="1506" w:type="dxa"/>
+          </w:tcPr>
+          <w:p>
+            <w:pPr>
+              <w:rPr>
+                <w:rFonts w:ascii="Consolas" w:hAnsi="Consolas"/>
+                <w:sz w:val="21"/>
+                <w:szCs w:val="21"/>
+              </w:rPr>
+            </w:pPr>
+            <w:r>
+              <w:rPr>
+                <w:rFonts w:ascii="Consolas" w:hAnsi="Consolas"/>
+                <w:sz w:val="21"/>
+                <w:szCs w:val="21"/>
+              </w:rPr>
+              <w:t>650.498</w:t>
+            </w:r>
+          </w:p>
+        </w:tc>
+      </w:tr>
+      <w:tr>
+        <w:tc>
+          <w:tcPr>
+            <w:tcW w:w="5098" w:type="dxa"/>
+          </w:tcPr>
+          <w:p>
+            <w:r>
+              <w:t xml:space="preserve">Random Forest (flu </w:t>
+            </w:r>
+            <w:proofErr w:type="gramStart"/>
+            <w:r>
+              <w:t>symptoms)  –</w:t>
+            </w:r>
+            <w:proofErr w:type="gramEnd"/>
+            <w:r>
+              <w:t xml:space="preserve"> 3 weeks ahead</w:t>
+            </w:r>
+          </w:p>
+        </w:tc>
+        <w:tc>
+          <w:tcPr>
+            <w:tcW w:w="779" w:type="dxa"/>
+          </w:tcPr>
+          <w:p>
+            <w:pPr>
+              <w:rPr>
+                <w:rFonts w:ascii="Consolas" w:hAnsi="Consolas"/>
+                <w:sz w:val="21"/>
+                <w:szCs w:val="21"/>
+              </w:rPr>
+            </w:pPr>
+            <w:r>
+              <w:rPr>
+                <w:rFonts w:ascii="Consolas" w:hAnsi="Consolas"/>
+                <w:sz w:val="21"/>
+                <w:szCs w:val="21"/>
+              </w:rPr>
+              <w:t>295923.824</w:t>
+            </w:r>
+          </w:p>
+        </w:tc>
+        <w:tc>
+          <w:tcPr>
+            <w:tcW w:w="1506" w:type="dxa"/>
+          </w:tcPr>
+          <w:p>
+            <w:pPr>
+              <w:rPr>
+                <w:rFonts w:ascii="Consolas" w:hAnsi="Consolas"/>
+                <w:sz w:val="21"/>
+                <w:szCs w:val="21"/>
+              </w:rPr>
+            </w:pPr>
+            <w:r>
+              <w:rPr>
+                <w:rFonts w:ascii="Consolas" w:hAnsi="Consolas"/>
+                <w:sz w:val="21"/>
+                <w:szCs w:val="21"/>
+              </w:rPr>
+              <w:t>543.989</w:t>
+            </w:r>
+          </w:p>
+        </w:tc>
+        <w:tc>
+          <w:tcPr>
+            <w:tcW w:w="1506" w:type="dxa"/>
+          </w:tcPr>
+          <w:p>
+            <w:pPr>
+              <w:rPr>
+                <w:rFonts w:ascii="Consolas" w:hAnsi="Consolas"/>
+                <w:sz w:val="21"/>
+                <w:szCs w:val="21"/>
+              </w:rPr>
+            </w:pPr>
+            <w:r>
+              <w:rPr>
+                <w:rFonts w:ascii="Consolas" w:hAnsi="Consolas"/>
+                <w:sz w:val="21"/>
+                <w:szCs w:val="21"/>
+              </w:rPr>
+              <w:t>513.751</w:t>
+            </w:r>
+          </w:p>
+        </w:tc>
+      </w:tr>
+      <w:tr>
+        <w:tc>
+          <w:tcPr>
+            <w:tcW w:w="5098" w:type="dxa"/>
+          </w:tcPr>
+          <w:p>
+            <w:r>
+              <w:t>Random Forest (flu symptoms) – 4 weeks ahead</w:t>
+            </w:r>
+          </w:p>
+        </w:tc>
+        <w:tc>
+          <w:tcPr>
+            <w:tcW w:w="779" w:type="dxa"/>
+          </w:tcPr>
+          <w:p>
+            <w:pPr>
+              <w:rPr>
+                <w:rFonts w:ascii="Consolas" w:hAnsi="Consolas"/>
+                <w:sz w:val="21"/>
+                <w:szCs w:val="21"/>
+              </w:rPr>
+            </w:pPr>
+            <w:r>
+              <w:rPr>
+                <w:rFonts w:ascii="Consolas" w:hAnsi="Consolas"/>
+                <w:sz w:val="21"/>
+                <w:szCs w:val="21"/>
+              </w:rPr>
+              <w:t>243593.986</w:t>
+            </w:r>
+          </w:p>
+        </w:tc>
+        <w:tc>
+          <w:tcPr>
+            <w:tcW w:w="1506" w:type="dxa"/>
+          </w:tcPr>
+          <w:p>
+            <w:pPr>
+              <w:rPr>
+                <w:rFonts w:ascii="Consolas" w:hAnsi="Consolas"/>
+                <w:sz w:val="21"/>
+                <w:szCs w:val="21"/>
+              </w:rPr>
+            </w:pPr>
+            <w:r>
+              <w:rPr>
+                <w:rFonts w:ascii="Consolas" w:hAnsi="Consolas"/>
+                <w:sz w:val="21"/>
+                <w:szCs w:val="21"/>
+              </w:rPr>
+              <w:t>493.552</w:t>
+            </w:r>
+          </w:p>
+        </w:tc>
+        <w:tc>
+          <w:tcPr>
+            <w:tcW w:w="1506" w:type="dxa"/>
+          </w:tcPr>
+          <w:p>
+            <w:pPr>
+              <w:rPr>
+                <w:rFonts w:ascii="Consolas" w:hAnsi="Consolas"/>
+                <w:sz w:val="21"/>
+                <w:szCs w:val="21"/>
+              </w:rPr>
+            </w:pPr>
+            <w:r>
+              <w:rPr>
+                <w:rFonts w:ascii="Consolas" w:hAnsi="Consolas"/>
+                <w:sz w:val="21"/>
+                <w:szCs w:val="21"/>
+              </w:rPr>
+              <w:t>468.207</w:t>
             </w:r>
           </w:p>
         </w:tc>

</xml_diff>

<commit_message>
added more time features, worked on supervised learning models, LSTM, ARIMA
</commit_message>
<xml_diff>
--- a/planning/Final Project Plan.docx
+++ b/planning/Final Project Plan.docx
@@ -641,12 +641,19 @@
           <w:ilvl w:val="0"/>
           <w:numId w:val="6"/>
         </w:numPr>
-      </w:pPr>
-      <w:r>
+        <w:rPr>
+          <w:strike/>
+        </w:rPr>
+      </w:pPr>
+      <w:r>
+        <w:rPr>
+          <w:strike/>
+        </w:rPr>
         <w:t>Finish Friday, November 25</w:t>
       </w:r>
       <w:r>
         <w:rPr>
+          <w:strike/>
           <w:vertAlign w:val="superscript"/>
         </w:rPr>
         <w:t>th</w:t>
@@ -659,14 +666,26 @@
           <w:ilvl w:val="1"/>
           <w:numId w:val="6"/>
         </w:numPr>
-      </w:pPr>
-      <w:r>
+        <w:rPr>
+          <w:strike/>
+        </w:rPr>
+      </w:pPr>
+      <w:r>
+        <w:rPr>
+          <w:strike/>
+        </w:rPr>
         <w:t xml:space="preserve">Read 3-4 </w:t>
       </w:r>
       <w:r>
+        <w:rPr>
+          <w:strike/>
+        </w:rPr>
         <w:t>research papers</w:t>
       </w:r>
       <w:r>
+        <w:rPr>
+          <w:strike/>
+        </w:rPr>
         <w:t xml:space="preserve"> on influenza forecasting</w:t>
       </w:r>
     </w:p>
@@ -677,11 +696,20 @@
           <w:ilvl w:val="1"/>
           <w:numId w:val="6"/>
         </w:numPr>
-      </w:pPr>
-      <w:r>
+        <w:rPr>
+          <w:strike/>
+        </w:rPr>
+      </w:pPr>
+      <w:r>
+        <w:rPr>
+          <w:strike/>
+        </w:rPr>
         <w:t>Identify common models</w:t>
       </w:r>
       <w:r>
+        <w:rPr>
+          <w:strike/>
+        </w:rPr>
         <w:t>, features, evaluation metrics</w:t>
       </w:r>
     </w:p>
@@ -692,8 +720,14 @@
           <w:ilvl w:val="1"/>
           <w:numId w:val="6"/>
         </w:numPr>
-      </w:pPr>
-      <w:r>
+        <w:rPr>
+          <w:strike/>
+        </w:rPr>
+      </w:pPr>
+      <w:r>
+        <w:rPr>
+          <w:strike/>
+        </w:rPr>
         <w:t>Find a benchmark to evaluate my final model against</w:t>
       </w:r>
     </w:p>
@@ -704,14 +738,26 @@
           <w:ilvl w:val="1"/>
           <w:numId w:val="6"/>
         </w:numPr>
-      </w:pPr>
-      <w:r>
+        <w:rPr>
+          <w:strike/>
+        </w:rPr>
+      </w:pPr>
+      <w:r>
+        <w:rPr>
+          <w:strike/>
+        </w:rPr>
         <w:t xml:space="preserve">Review lectures / exercises </w:t>
       </w:r>
       <w:r>
+        <w:rPr>
+          <w:strike/>
+        </w:rPr>
         <w:t>/ walkthroughs</w:t>
       </w:r>
       <w:r>
+        <w:rPr>
+          <w:strike/>
+        </w:rPr>
         <w:t xml:space="preserve"> on time series forecasting</w:t>
       </w:r>
     </w:p>
@@ -722,8 +768,14 @@
           <w:ilvl w:val="1"/>
           <w:numId w:val="6"/>
         </w:numPr>
-      </w:pPr>
-      <w:r>
+        <w:rPr>
+          <w:strike/>
+        </w:rPr>
+      </w:pPr>
+      <w:r>
+        <w:rPr>
+          <w:strike/>
+        </w:rPr>
         <w:t>Set up Readme structure</w:t>
       </w:r>
     </w:p>

</xml_diff>